<commit_message>
Finish Low Rank Matrix Factorization lectures and attempt Quiz 2 in Wk 9 of Coursera Stanford ML
</commit_message>
<xml_diff>
--- a/MachineLearning/Coursera/StanfordMachineLearning/Week9_AnomalyDetection_RecommenderSystems/Week_9_2_3_LowRankMatrixFactorization.docx
+++ b/MachineLearning/Coursera/StanfordMachineLearning/Week9_AnomalyDetection_RecommenderSystems/Week_9_2_3_LowRankMatrixFactorization.docx
@@ -1,6 +1,6 @@
 
 <file path=word/document.xml><?xml version="1.0" encoding="utf-8"?>
-<w:document xmlns:wpc="http://schemas.microsoft.com/office/word/2010/wordprocessingCanvas" xmlns:mc="http://schemas.openxmlformats.org/markup-compatibility/2006" xmlns:o="urn:schemas-microsoft-com:office:office" xmlns:r="http://schemas.openxmlformats.org/officeDocument/2006/relationships" xmlns:m="http://schemas.openxmlformats.org/officeDocument/2006/math" xmlns:v="urn:schemas-microsoft-com:vml" xmlns:wp14="http://schemas.microsoft.com/office/word/2010/wordprocessingDrawing" xmlns:wp="http://schemas.openxmlformats.org/drawingml/2006/wordprocessingDrawing" xmlns:w10="urn:schemas-microsoft-com:office:word" xmlns:w="http://schemas.openxmlformats.org/wordprocessingml/2006/main" xmlns:w14="http://schemas.microsoft.com/office/word/2010/wordml" xmlns:w15="http://schemas.microsoft.com/office/word/2012/wordml" xmlns:wpg="http://schemas.microsoft.com/office/word/2010/wordprocessingGroup" xmlns:wpi="http://schemas.microsoft.com/office/word/2010/wordprocessingInk" xmlns:wne="http://schemas.microsoft.com/office/word/2006/wordml" xmlns:wps="http://schemas.microsoft.com/office/word/2010/wordprocessingShape" mc:Ignorable="w14 w15 wp14">
+<w:document xmlns:wpc="http://schemas.microsoft.com/office/word/2010/wordprocessingCanvas" xmlns:cx="http://schemas.microsoft.com/office/drawing/2014/chartex" xmlns:cx1="http://schemas.microsoft.com/office/drawing/2015/9/8/chartex" xmlns:cx2="http://schemas.microsoft.com/office/drawing/2015/10/21/chartex" xmlns:cx3="http://schemas.microsoft.com/office/drawing/2016/5/9/chartex" xmlns:cx4="http://schemas.microsoft.com/office/drawing/2016/5/10/chartex" xmlns:cx5="http://schemas.microsoft.com/office/drawing/2016/5/11/chartex" xmlns:cx6="http://schemas.microsoft.com/office/drawing/2016/5/12/chartex" xmlns:cx7="http://schemas.microsoft.com/office/drawing/2016/5/13/chartex" xmlns:cx8="http://schemas.microsoft.com/office/drawing/2016/5/14/chartex" xmlns:mc="http://schemas.openxmlformats.org/markup-compatibility/2006" xmlns:aink="http://schemas.microsoft.com/office/drawing/2016/ink" xmlns:am3d="http://schemas.microsoft.com/office/drawing/2017/model3d" xmlns:o="urn:schemas-microsoft-com:office:office" xmlns:r="http://schemas.openxmlformats.org/officeDocument/2006/relationships" xmlns:m="http://schemas.openxmlformats.org/officeDocument/2006/math" xmlns:v="urn:schemas-microsoft-com:vml" xmlns:wp14="http://schemas.microsoft.com/office/word/2010/wordprocessingDrawing" xmlns:wp="http://schemas.openxmlformats.org/drawingml/2006/wordprocessingDrawing" xmlns:w10="urn:schemas-microsoft-com:office:word" xmlns:w="http://schemas.openxmlformats.org/wordprocessingml/2006/main" xmlns:w14="http://schemas.microsoft.com/office/word/2010/wordml" xmlns:w15="http://schemas.microsoft.com/office/word/2012/wordml" xmlns:w16cid="http://schemas.microsoft.com/office/word/2016/wordml/cid" xmlns:w16se="http://schemas.microsoft.com/office/word/2015/wordml/symex" xmlns:wpg="http://schemas.microsoft.com/office/word/2010/wordprocessingGroup" xmlns:wpi="http://schemas.microsoft.com/office/word/2010/wordprocessingInk" xmlns:wne="http://schemas.microsoft.com/office/word/2006/wordml" xmlns:wps="http://schemas.microsoft.com/office/word/2010/wordprocessingShape" mc:Ignorable="w14 w15 w16se w16cid wp14">
   <w:body>
     <w:p>
       <w:pPr>
@@ -85,6 +85,1325 @@
     <w:p>
       <w:pPr>
         <w:pStyle w:val="ListBullet"/>
+      </w:pPr>
+      <w:r>
+        <w:t xml:space="preserve">There is a </w:t>
+      </w:r>
+      <w:r>
+        <w:t xml:space="preserve">vectorization implementation of </w:t>
+      </w:r>
+      <w:r>
+        <w:t xml:space="preserve">the </w:t>
+      </w:r>
+      <w:r>
+        <w:t>collaborative filtering</w:t>
+      </w:r>
+      <w:r>
+        <w:t xml:space="preserve"> algorithm</w:t>
+      </w:r>
+    </w:p>
+    <w:p>
+      <w:pPr>
+        <w:pStyle w:val="ListBullet"/>
+      </w:pPr>
+      <w:r>
+        <w:t xml:space="preserve">There are also </w:t>
+      </w:r>
+      <w:r>
+        <w:t xml:space="preserve">other things you can do </w:t>
+      </w:r>
+      <w:r>
+        <w:t>w/</w:t>
+      </w:r>
+      <w:r>
+        <w:t xml:space="preserve"> this algorithm</w:t>
+      </w:r>
+      <w:r>
+        <w:t xml:space="preserve"> such as</w:t>
+      </w:r>
+      <w:r>
+        <w:t xml:space="preserve">, given </w:t>
+      </w:r>
+      <w:r>
+        <w:t xml:space="preserve">a product, </w:t>
+      </w:r>
+      <w:r>
+        <w:t xml:space="preserve">find other products related to </w:t>
+      </w:r>
+      <w:r>
+        <w:t xml:space="preserve">it </w:t>
+      </w:r>
+    </w:p>
+    <w:p>
+      <w:pPr>
+        <w:pStyle w:val="ListBullet"/>
+        <w:tabs>
+          <w:tab w:val="clear" w:pos="360"/>
+          <w:tab w:val="num" w:pos="720"/>
+        </w:tabs>
+        <w:ind w:left="720"/>
+      </w:pPr>
+      <w:r>
+        <w:t xml:space="preserve">Ex: </w:t>
+      </w:r>
+      <w:r>
+        <w:t xml:space="preserve">User has recently been looking at </w:t>
+      </w:r>
+      <w:r>
+        <w:t>a product, a</w:t>
+      </w:r>
+      <w:r>
+        <w:t xml:space="preserve">re there other related products you could recommend to this user? </w:t>
+      </w:r>
+    </w:p>
+    <w:p>
+      <w:pPr>
+        <w:pStyle w:val="ListBullet"/>
+      </w:pPr>
+      <w:r>
+        <w:t>We will look at a</w:t>
+      </w:r>
+      <w:r>
+        <w:t>n alternative way of writing out predictions of the col</w:t>
+      </w:r>
+      <w:r>
+        <w:t>laborative filtering algorithm</w:t>
+      </w:r>
+    </w:p>
+    <w:p>
+      <w:pPr>
+        <w:pStyle w:val="ListBullet"/>
+      </w:pPr>
+      <w:r>
+        <w:t xml:space="preserve">From our dataset, </w:t>
+      </w:r>
+      <w:r>
+        <w:t xml:space="preserve">take all the </w:t>
+      </w:r>
+      <w:r>
+        <w:t xml:space="preserve">movie </w:t>
+      </w:r>
+      <w:r>
+        <w:t xml:space="preserve">ratings </w:t>
+      </w:r>
+      <w:r>
+        <w:t xml:space="preserve">(5) </w:t>
+      </w:r>
+      <w:r>
+        <w:t xml:space="preserve">by all the users </w:t>
+      </w:r>
+      <w:r>
+        <w:t xml:space="preserve">(4) </w:t>
+      </w:r>
+      <w:r>
+        <w:t>+</w:t>
+      </w:r>
+      <w:r>
+        <w:t xml:space="preserve"> group them into a </w:t>
+      </w:r>
+      <w:r>
+        <w:t xml:space="preserve">5x4 </w:t>
+      </w:r>
+      <w:r>
+        <w:t xml:space="preserve">matrix. </w:t>
+      </w:r>
+    </w:p>
+    <w:p>
+      <w:pPr>
+        <w:pStyle w:val="ListBullet"/>
+        <w:numPr>
+          <w:ilvl w:val="0"/>
+          <w:numId w:val="0"/>
+        </w:numPr>
+        <w:ind w:left="2520"/>
+      </w:pPr>
+      <w:r>
+        <w:rPr>
+          <w:noProof/>
+        </w:rPr>
+        <w:drawing>
+          <wp:inline distT="0" distB="0" distL="0" distR="0" wp14:anchorId="1CD99F4E" wp14:editId="66D9DD2B">
+            <wp:extent cx="1269365" cy="403860"/>
+            <wp:effectExtent l="0" t="0" r="6985" b="0"/>
+            <wp:docPr id="1" name="Picture 1"/>
+            <wp:cNvGraphicFramePr>
+              <a:graphicFrameLocks xmlns:a="http://schemas.openxmlformats.org/drawingml/2006/main" noChangeAspect="1"/>
+            </wp:cNvGraphicFramePr>
+            <a:graphic xmlns:a="http://schemas.openxmlformats.org/drawingml/2006/main">
+              <a:graphicData uri="http://schemas.openxmlformats.org/drawingml/2006/picture">
+                <pic:pic xmlns:pic="http://schemas.openxmlformats.org/drawingml/2006/picture">
+                  <pic:nvPicPr>
+                    <pic:cNvPr id="1" name=""/>
+                    <pic:cNvPicPr/>
+                  </pic:nvPicPr>
+                  <pic:blipFill rotWithShape="1">
+                    <a:blip r:embed="rId8"/>
+                    <a:srcRect b="72713"/>
+                    <a:stretch/>
+                  </pic:blipFill>
+                  <pic:spPr bwMode="auto">
+                    <a:xfrm>
+                      <a:off x="0" y="0"/>
+                      <a:ext cx="1283367" cy="408315"/>
+                    </a:xfrm>
+                    <a:prstGeom prst="rect">
+                      <a:avLst/>
+                    </a:prstGeom>
+                    <a:ln>
+                      <a:noFill/>
+                    </a:ln>
+                    <a:extLst>
+                      <a:ext uri="{53640926-AAD7-44D8-BBD7-CCE9431645EC}">
+                        <a14:shadowObscured xmlns:a14="http://schemas.microsoft.com/office/drawing/2010/main"/>
+                      </a:ext>
+                    </a:extLst>
+                  </pic:spPr>
+                </pic:pic>
+              </a:graphicData>
+            </a:graphic>
+          </wp:inline>
+        </w:drawing>
+      </w:r>
+      <w:r>
+        <w:rPr>
+          <w:noProof/>
+        </w:rPr>
+        <w:drawing>
+          <wp:inline distT="0" distB="0" distL="0" distR="0" wp14:anchorId="66B277D4" wp14:editId="67ABEF22">
+            <wp:extent cx="1025850" cy="740410"/>
+            <wp:effectExtent l="0" t="0" r="3175" b="2540"/>
+            <wp:docPr id="2" name="Picture 2"/>
+            <wp:cNvGraphicFramePr>
+              <a:graphicFrameLocks xmlns:a="http://schemas.openxmlformats.org/drawingml/2006/main" noChangeAspect="1"/>
+            </wp:cNvGraphicFramePr>
+            <a:graphic xmlns:a="http://schemas.openxmlformats.org/drawingml/2006/main">
+              <a:graphicData uri="http://schemas.openxmlformats.org/drawingml/2006/picture">
+                <pic:pic xmlns:pic="http://schemas.openxmlformats.org/drawingml/2006/picture">
+                  <pic:nvPicPr>
+                    <pic:cNvPr id="1" name=""/>
+                    <pic:cNvPicPr/>
+                  </pic:nvPicPr>
+                  <pic:blipFill rotWithShape="1">
+                    <a:blip r:embed="rId8"/>
+                    <a:srcRect t="38099"/>
+                    <a:stretch/>
+                  </pic:blipFill>
+                  <pic:spPr bwMode="auto">
+                    <a:xfrm>
+                      <a:off x="0" y="0"/>
+                      <a:ext cx="1055318" cy="761679"/>
+                    </a:xfrm>
+                    <a:prstGeom prst="rect">
+                      <a:avLst/>
+                    </a:prstGeom>
+                    <a:ln>
+                      <a:noFill/>
+                    </a:ln>
+                    <a:extLst>
+                      <a:ext uri="{53640926-AAD7-44D8-BBD7-CCE9431645EC}">
+                        <a14:shadowObscured xmlns:a14="http://schemas.microsoft.com/office/drawing/2010/main"/>
+                      </a:ext>
+                    </a:extLst>
+                  </pic:spPr>
+                </pic:pic>
+              </a:graphicData>
+            </a:graphic>
+          </wp:inline>
+        </w:drawing>
+      </w:r>
+    </w:p>
+    <w:p>
+      <w:pPr>
+        <w:pStyle w:val="ListBullet"/>
+      </w:pPr>
+      <w:r>
+        <w:t xml:space="preserve">Given this matrix </w:t>
+      </w:r>
+      <w:r>
+        <w:t xml:space="preserve">Y </w:t>
+      </w:r>
+      <w:r>
+        <w:t xml:space="preserve">of all the ratings we have, there's an alternative way of writing </w:t>
+      </w:r>
+      <w:r>
+        <w:t>the predicted ratings of the algorithm</w:t>
+      </w:r>
+    </w:p>
+    <w:p>
+      <w:pPr>
+        <w:pStyle w:val="ListBullet"/>
+        <w:numPr>
+          <w:ilvl w:val="0"/>
+          <w:numId w:val="0"/>
+        </w:numPr>
+        <w:ind w:left="1800" w:firstLine="360"/>
+      </w:pPr>
+      <w:r>
+        <w:rPr>
+          <w:noProof/>
+        </w:rPr>
+        <w:drawing>
+          <wp:inline distT="0" distB="0" distL="0" distR="0" wp14:anchorId="1896D27E" wp14:editId="391C1751">
+            <wp:extent cx="3461385" cy="1106701"/>
+            <wp:effectExtent l="0" t="0" r="5715" b="0"/>
+            <wp:docPr id="3" name="Picture 3"/>
+            <wp:cNvGraphicFramePr>
+              <a:graphicFrameLocks xmlns:a="http://schemas.openxmlformats.org/drawingml/2006/main" noChangeAspect="1"/>
+            </wp:cNvGraphicFramePr>
+            <a:graphic xmlns:a="http://schemas.openxmlformats.org/drawingml/2006/main">
+              <a:graphicData uri="http://schemas.openxmlformats.org/drawingml/2006/picture">
+                <pic:pic xmlns:pic="http://schemas.openxmlformats.org/drawingml/2006/picture">
+                  <pic:nvPicPr>
+                    <pic:cNvPr id="1" name=""/>
+                    <pic:cNvPicPr/>
+                  </pic:nvPicPr>
+                  <pic:blipFill>
+                    <a:blip r:embed="rId9"/>
+                    <a:stretch>
+                      <a:fillRect/>
+                    </a:stretch>
+                  </pic:blipFill>
+                  <pic:spPr>
+                    <a:xfrm>
+                      <a:off x="0" y="0"/>
+                      <a:ext cx="3498487" cy="1118564"/>
+                    </a:xfrm>
+                    <a:prstGeom prst="rect">
+                      <a:avLst/>
+                    </a:prstGeom>
+                  </pic:spPr>
+                </pic:pic>
+              </a:graphicData>
+            </a:graphic>
+          </wp:inline>
+        </w:drawing>
+      </w:r>
+    </w:p>
+    <w:p>
+      <w:pPr>
+        <w:pStyle w:val="ListBullet"/>
+      </w:pPr>
+      <w:r>
+        <w:t xml:space="preserve">In </w:t>
+      </w:r>
+      <w:r>
+        <w:t xml:space="preserve">particular, </w:t>
+      </w:r>
+      <w:r>
+        <w:t xml:space="preserve">if you look at what a certain user j predicts on </w:t>
+      </w:r>
+      <w:r>
+        <w:t>a certain movie i, it’s given by this formula</w:t>
+      </w:r>
+    </w:p>
+    <w:p>
+      <w:pPr>
+        <w:pStyle w:val="ListBullet"/>
+      </w:pPr>
+      <w:r>
+        <w:t xml:space="preserve">The </w:t>
+      </w:r>
+      <w:r>
+        <w:t>(</w:t>
+      </w:r>
+      <w:r>
+        <w:t>i, j</w:t>
+      </w:r>
+      <w:r>
+        <w:t xml:space="preserve">)th entry </w:t>
+      </w:r>
+      <w:r>
+        <w:t xml:space="preserve">corresponds to the rating we predict </w:t>
+      </w:r>
+      <w:r>
+        <w:t xml:space="preserve">user </w:t>
+      </w:r>
+      <w:r>
+        <w:t xml:space="preserve">j will give to movie i </w:t>
+      </w:r>
+      <w:r>
+        <w:t xml:space="preserve">and this </w:t>
+      </w:r>
+      <w:r>
+        <w:t xml:space="preserve">is exactly equal to that </w:t>
+      </w:r>
+      <w:r>
+        <w:rPr>
+          <w:rFonts w:cstheme="minorHAnsi"/>
+        </w:rPr>
+        <w:t>Ө</w:t>
+      </w:r>
+      <w:r>
+        <w:t>j</w:t>
+      </w:r>
+      <w:r>
+        <w:t>(t)</w:t>
+      </w:r>
+      <w:r>
+        <w:t>*x(i)</w:t>
+      </w:r>
+    </w:p>
+    <w:p>
+      <w:pPr>
+        <w:pStyle w:val="ListBullet"/>
+        <w:numPr>
+          <w:ilvl w:val="0"/>
+          <w:numId w:val="0"/>
+        </w:numPr>
+        <w:ind w:left="1800"/>
+      </w:pPr>
+      <w:r>
+        <w:rPr>
+          <w:noProof/>
+        </w:rPr>
+        <w:drawing>
+          <wp:inline distT="0" distB="0" distL="0" distR="0" wp14:anchorId="47FBCF72" wp14:editId="19DF7BBC">
+            <wp:extent cx="3590925" cy="865466"/>
+            <wp:effectExtent l="0" t="0" r="0" b="0"/>
+            <wp:docPr id="4" name="Picture 4"/>
+            <wp:cNvGraphicFramePr>
+              <a:graphicFrameLocks xmlns:a="http://schemas.openxmlformats.org/drawingml/2006/main" noChangeAspect="1"/>
+            </wp:cNvGraphicFramePr>
+            <a:graphic xmlns:a="http://schemas.openxmlformats.org/drawingml/2006/main">
+              <a:graphicData uri="http://schemas.openxmlformats.org/drawingml/2006/picture">
+                <pic:pic xmlns:pic="http://schemas.openxmlformats.org/drawingml/2006/picture">
+                  <pic:nvPicPr>
+                    <pic:cNvPr id="1" name=""/>
+                    <pic:cNvPicPr/>
+                  </pic:nvPicPr>
+                  <pic:blipFill>
+                    <a:blip r:embed="rId10"/>
+                    <a:stretch>
+                      <a:fillRect/>
+                    </a:stretch>
+                  </pic:blipFill>
+                  <pic:spPr>
+                    <a:xfrm>
+                      <a:off x="0" y="0"/>
+                      <a:ext cx="3661928" cy="882579"/>
+                    </a:xfrm>
+                    <a:prstGeom prst="rect">
+                      <a:avLst/>
+                    </a:prstGeom>
+                  </pic:spPr>
+                </pic:pic>
+              </a:graphicData>
+            </a:graphic>
+          </wp:inline>
+        </w:drawing>
+      </w:r>
+    </w:p>
+    <w:p>
+      <w:pPr>
+        <w:pStyle w:val="ListBullet"/>
+      </w:pPr>
+      <w:r>
+        <w:t xml:space="preserve">Given </w:t>
+      </w:r>
+      <w:r>
+        <w:t>th</w:t>
+      </w:r>
+      <w:r>
+        <w:t xml:space="preserve">is matrix of predictive ratings, </w:t>
+      </w:r>
+      <w:r>
+        <w:t xml:space="preserve">there is then a simpler vectorized way of writing these out. </w:t>
+      </w:r>
+    </w:p>
+    <w:p>
+      <w:pPr>
+        <w:pStyle w:val="ListBullet"/>
+      </w:pPr>
+      <w:r>
+        <w:t xml:space="preserve">Define </w:t>
+      </w:r>
+      <w:r>
+        <w:t xml:space="preserve">a </w:t>
+      </w:r>
+      <w:r>
+        <w:t xml:space="preserve">matrix </w:t>
+      </w:r>
+      <w:r>
+        <w:t>X</w:t>
+      </w:r>
+      <w:r>
+        <w:t xml:space="preserve"> of x1</w:t>
+      </w:r>
+      <w:r>
+        <w:t>(t)</w:t>
+      </w:r>
+      <w:r>
+        <w:t xml:space="preserve"> to x(n)(m)(t) </w:t>
+      </w:r>
+      <w:r>
+        <w:sym w:font="Wingdings" w:char="F0E0"/>
+      </w:r>
+      <w:r>
+        <w:t xml:space="preserve"> </w:t>
+      </w:r>
+      <w:r>
+        <w:t xml:space="preserve">take all </w:t>
+      </w:r>
+      <w:r>
+        <w:t xml:space="preserve">feature values </w:t>
+      </w:r>
+      <w:r>
+        <w:t xml:space="preserve">for </w:t>
+      </w:r>
+      <w:r>
+        <w:t xml:space="preserve">the </w:t>
+      </w:r>
+      <w:r>
+        <w:t xml:space="preserve">movies </w:t>
+      </w:r>
+      <w:r>
+        <w:t>+</w:t>
+      </w:r>
+      <w:r>
+        <w:t xml:space="preserve"> stack them in rows</w:t>
+      </w:r>
+    </w:p>
+    <w:p>
+      <w:pPr>
+        <w:pStyle w:val="ListBullet"/>
+        <w:numPr>
+          <w:ilvl w:val="0"/>
+          <w:numId w:val="0"/>
+        </w:numPr>
+        <w:ind w:left="3240" w:firstLine="360"/>
+      </w:pPr>
+      <w:r>
+        <w:rPr>
+          <w:noProof/>
+        </w:rPr>
+        <w:drawing>
+          <wp:inline distT="0" distB="0" distL="0" distR="0" wp14:anchorId="1251D2D8" wp14:editId="242A3B68">
+            <wp:extent cx="1263134" cy="784860"/>
+            <wp:effectExtent l="0" t="0" r="0" b="0"/>
+            <wp:docPr id="5" name="Picture 5"/>
+            <wp:cNvGraphicFramePr>
+              <a:graphicFrameLocks xmlns:a="http://schemas.openxmlformats.org/drawingml/2006/main" noChangeAspect="1"/>
+            </wp:cNvGraphicFramePr>
+            <a:graphic xmlns:a="http://schemas.openxmlformats.org/drawingml/2006/main">
+              <a:graphicData uri="http://schemas.openxmlformats.org/drawingml/2006/picture">
+                <pic:pic xmlns:pic="http://schemas.openxmlformats.org/drawingml/2006/picture">
+                  <pic:nvPicPr>
+                    <pic:cNvPr id="1" name=""/>
+                    <pic:cNvPicPr/>
+                  </pic:nvPicPr>
+                  <pic:blipFill>
+                    <a:blip r:embed="rId11"/>
+                    <a:stretch>
+                      <a:fillRect/>
+                    </a:stretch>
+                  </pic:blipFill>
+                  <pic:spPr>
+                    <a:xfrm>
+                      <a:off x="0" y="0"/>
+                      <a:ext cx="1270974" cy="789731"/>
+                    </a:xfrm>
+                    <a:prstGeom prst="rect">
+                      <a:avLst/>
+                    </a:prstGeom>
+                  </pic:spPr>
+                </pic:pic>
+              </a:graphicData>
+            </a:graphic>
+          </wp:inline>
+        </w:drawing>
+      </w:r>
+    </w:p>
+    <w:p>
+      <w:pPr>
+        <w:pStyle w:val="ListBullet"/>
+      </w:pPr>
+      <w:r>
+        <w:t>Then</w:t>
+      </w:r>
+      <w:r>
+        <w:t xml:space="preserve"> </w:t>
+      </w:r>
+      <w:r>
+        <w:t xml:space="preserve">find </w:t>
+      </w:r>
+      <w:r>
+        <w:t xml:space="preserve">a matrix </w:t>
+      </w:r>
+      <w:r>
+        <w:t>Ө</w:t>
+      </w:r>
+      <w:r>
+        <w:t xml:space="preserve"> </w:t>
+      </w:r>
+      <w:r>
+        <w:t>+</w:t>
+      </w:r>
+      <w:r>
+        <w:t xml:space="preserve"> take each user parameter </w:t>
+      </w:r>
+      <w:r>
+        <w:t xml:space="preserve">vector </w:t>
+      </w:r>
+      <w:r>
+        <w:t>+</w:t>
+      </w:r>
+      <w:r>
+        <w:t xml:space="preserve"> stack them in rows</w:t>
+      </w:r>
+      <w:r>
+        <w:t xml:space="preserve"> </w:t>
+      </w:r>
+      <w:r>
+        <w:sym w:font="Wingdings" w:char="F0E0"/>
+      </w:r>
+      <w:r>
+        <w:t xml:space="preserve"> </w:t>
+      </w:r>
+      <w:r>
+        <w:t>Ө</w:t>
+      </w:r>
+      <w:r>
+        <w:t>1</w:t>
+      </w:r>
+      <w:r>
+        <w:t xml:space="preserve"> = </w:t>
+      </w:r>
+      <w:r>
+        <w:t xml:space="preserve">parameter vector for </w:t>
+      </w:r>
+      <w:r>
+        <w:t>1</w:t>
+      </w:r>
+      <w:r>
+        <w:rPr>
+          <w:vertAlign w:val="superscript"/>
+        </w:rPr>
+        <w:t>st</w:t>
+      </w:r>
+      <w:r>
+        <w:t xml:space="preserve"> </w:t>
+      </w:r>
+      <w:r>
+        <w:t>user</w:t>
+      </w:r>
+      <w:r>
+        <w:t xml:space="preserve">, </w:t>
+      </w:r>
+      <w:r>
+        <w:t>Ө</w:t>
+      </w:r>
+      <w:r>
+        <w:t>2</w:t>
+      </w:r>
+      <w:r>
+        <w:t xml:space="preserve"> = for 2</w:t>
+      </w:r>
+      <w:r>
+        <w:rPr>
+          <w:vertAlign w:val="superscript"/>
+        </w:rPr>
+        <w:t>nd</w:t>
+      </w:r>
+      <w:r>
+        <w:t xml:space="preserve"> user + end up w/ an </w:t>
+      </w:r>
+      <w:r>
+        <w:t>n</w:t>
+      </w:r>
+      <w:r>
+        <w:t>(</w:t>
+      </w:r>
+      <w:r>
+        <w:t>u</w:t>
+      </w:r>
+      <w:r>
+        <w:t>)</w:t>
+      </w:r>
+      <w:r>
+        <w:t xml:space="preserve"> </w:t>
+      </w:r>
+      <w:r>
+        <w:t>by 1 parameter vector</w:t>
+      </w:r>
+    </w:p>
+    <w:p>
+      <w:pPr>
+        <w:pStyle w:val="ListBullet"/>
+        <w:numPr>
+          <w:ilvl w:val="0"/>
+          <w:numId w:val="0"/>
+        </w:numPr>
+        <w:ind w:left="2520" w:firstLine="360"/>
+      </w:pPr>
+      <w:r>
+        <w:rPr>
+          <w:noProof/>
+        </w:rPr>
+        <w:drawing>
+          <wp:inline distT="0" distB="0" distL="0" distR="0" wp14:anchorId="136ACF5E" wp14:editId="4B58A717">
+            <wp:extent cx="1678726" cy="666953"/>
+            <wp:effectExtent l="0" t="0" r="0" b="0"/>
+            <wp:docPr id="6" name="Picture 6"/>
+            <wp:cNvGraphicFramePr>
+              <a:graphicFrameLocks xmlns:a="http://schemas.openxmlformats.org/drawingml/2006/main" noChangeAspect="1"/>
+            </wp:cNvGraphicFramePr>
+            <a:graphic xmlns:a="http://schemas.openxmlformats.org/drawingml/2006/main">
+              <a:graphicData uri="http://schemas.openxmlformats.org/drawingml/2006/picture">
+                <pic:pic xmlns:pic="http://schemas.openxmlformats.org/drawingml/2006/picture">
+                  <pic:nvPicPr>
+                    <pic:cNvPr id="1" name=""/>
+                    <pic:cNvPicPr/>
+                  </pic:nvPicPr>
+                  <pic:blipFill>
+                    <a:blip r:embed="rId12"/>
+                    <a:stretch>
+                      <a:fillRect/>
+                    </a:stretch>
+                  </pic:blipFill>
+                  <pic:spPr>
+                    <a:xfrm>
+                      <a:off x="0" y="0"/>
+                      <a:ext cx="1719189" cy="683029"/>
+                    </a:xfrm>
+                    <a:prstGeom prst="rect">
+                      <a:avLst/>
+                    </a:prstGeom>
+                  </pic:spPr>
+                </pic:pic>
+              </a:graphicData>
+            </a:graphic>
+          </wp:inline>
+        </w:drawing>
+      </w:r>
+    </w:p>
+    <w:p>
+      <w:pPr>
+        <w:pStyle w:val="ListBullet"/>
+      </w:pPr>
+      <w:r>
+        <w:lastRenderedPageBreak/>
+        <w:t>G</w:t>
+      </w:r>
+      <w:r>
+        <w:t xml:space="preserve">iven </w:t>
+      </w:r>
+      <w:r>
+        <w:t xml:space="preserve">these matrix definitions, </w:t>
+      </w:r>
+      <w:r>
+        <w:t xml:space="preserve">to </w:t>
+      </w:r>
+      <w:r>
+        <w:t xml:space="preserve">get </w:t>
+      </w:r>
+      <w:r>
+        <w:t xml:space="preserve">a vectorized way of computing the </w:t>
+      </w:r>
+      <w:r>
+        <w:t>predicted ratings matrix, just compute X*</w:t>
+      </w:r>
+      <w:r>
+        <w:t>Ө</w:t>
+      </w:r>
+      <w:r>
+        <w:t>(t)</w:t>
+      </w:r>
+    </w:p>
+    <w:p>
+      <w:pPr>
+        <w:pStyle w:val="ListBullet"/>
+        <w:ind w:left="720"/>
+      </w:pPr>
+      <w:r>
+        <w:t xml:space="preserve">This </w:t>
+      </w:r>
+      <w:r>
+        <w:t xml:space="preserve">algorithm </w:t>
+      </w:r>
+      <w:r>
+        <w:t xml:space="preserve">= </w:t>
+      </w:r>
+      <w:r>
+        <w:rPr>
+          <w:b/>
+        </w:rPr>
+        <w:t>low-</w:t>
+      </w:r>
+      <w:r>
+        <w:rPr>
+          <w:b/>
+        </w:rPr>
+        <w:t>rank matrix factorization</w:t>
+      </w:r>
+      <w:r>
+        <w:rPr>
+          <w:b/>
+        </w:rPr>
+        <w:t xml:space="preserve"> </w:t>
+      </w:r>
+      <w:r>
+        <w:rPr>
+          <w:b/>
+        </w:rPr>
+        <w:sym w:font="Wingdings" w:char="F0E0"/>
+      </w:r>
+      <w:r>
+        <w:rPr>
+          <w:b/>
+        </w:rPr>
+        <w:t xml:space="preserve"> </w:t>
+      </w:r>
+      <w:r>
+        <w:t>X*</w:t>
+      </w:r>
+      <w:r>
+        <w:t>Ө</w:t>
+      </w:r>
+      <w:r>
+        <w:t>(t)</w:t>
+      </w:r>
+      <w:r>
+        <w:t xml:space="preserve"> is a lo</w:t>
+      </w:r>
+      <w:r>
+        <w:t>w-</w:t>
+      </w:r>
+      <w:r>
+        <w:t xml:space="preserve">rank matrix </w:t>
+      </w:r>
+    </w:p>
+    <w:p>
+      <w:pPr>
+        <w:pStyle w:val="ListBullet"/>
+      </w:pPr>
+    </w:p>
+    <w:p>
+      <w:pPr>
+        <w:pStyle w:val="ListBullet"/>
+        <w:numPr>
+          <w:ilvl w:val="0"/>
+          <w:numId w:val="0"/>
+        </w:numPr>
+        <w:ind w:left="360"/>
+      </w:pPr>
+    </w:p>
+    <w:p>
+      <w:pPr>
+        <w:pStyle w:val="ListBullet"/>
+      </w:pPr>
+      <w:r>
+        <w:t xml:space="preserve">Having </w:t>
+      </w:r>
+      <w:r>
+        <w:t>run the co</w:t>
+      </w:r>
+      <w:r>
+        <w:t xml:space="preserve">llaborative filtering algorithm, </w:t>
+      </w:r>
+      <w:r>
+        <w:t xml:space="preserve">something else </w:t>
+      </w:r>
+      <w:r>
+        <w:t xml:space="preserve">we </w:t>
+      </w:r>
+      <w:r>
+        <w:t xml:space="preserve">can do is </w:t>
+      </w:r>
+      <w:r>
+        <w:rPr>
+          <w:i/>
+        </w:rPr>
+        <w:t>use learned features</w:t>
+      </w:r>
+      <w:r>
+        <w:t xml:space="preserve"> in order to find </w:t>
+      </w:r>
+      <w:r>
+        <w:rPr>
+          <w:i/>
+        </w:rPr>
+        <w:t>related</w:t>
+      </w:r>
+      <w:r>
+        <w:t xml:space="preserve"> movies. </w:t>
+      </w:r>
+    </w:p>
+    <w:p>
+      <w:pPr>
+        <w:pStyle w:val="ListBullet"/>
+      </w:pPr>
+      <w:r>
+        <w:t xml:space="preserve">For </w:t>
+      </w:r>
+      <w:r>
+        <w:t xml:space="preserve">each </w:t>
+      </w:r>
+      <w:r>
+        <w:t>movie/product i</w:t>
+      </w:r>
+      <w:r>
+        <w:t xml:space="preserve">, </w:t>
+      </w:r>
+      <w:r>
+        <w:t xml:space="preserve">we </w:t>
+      </w:r>
+      <w:r>
+        <w:t>learned a feature vector x</w:t>
+      </w:r>
+      <w:r>
+        <w:t>(</w:t>
+      </w:r>
+      <w:r>
+        <w:t>i</w:t>
+      </w:r>
+      <w:r>
+        <w:t>)</w:t>
+      </w:r>
+      <w:r>
+        <w:t xml:space="preserve"> </w:t>
+      </w:r>
+      <w:r>
+        <w:t>w/</w:t>
+      </w:r>
+      <w:r>
+        <w:t xml:space="preserve">out </w:t>
+      </w:r>
+      <w:r>
+        <w:t xml:space="preserve">knowing in </w:t>
+      </w:r>
+      <w:r>
+        <w:t>advance what the different features are going to be</w:t>
+      </w:r>
+    </w:p>
+    <w:p>
+      <w:pPr>
+        <w:pStyle w:val="ListBullet"/>
+      </w:pPr>
+      <w:r>
+        <w:t xml:space="preserve">If </w:t>
+      </w:r>
+      <w:r>
+        <w:t xml:space="preserve">you run the algorithm correctly, </w:t>
+      </w:r>
+      <w:r>
+        <w:t xml:space="preserve">the features will tend to capture the important aspects of </w:t>
+      </w:r>
+      <w:r>
+        <w:t>different movies/</w:t>
+      </w:r>
+      <w:r>
+        <w:t xml:space="preserve">products </w:t>
+      </w:r>
+      <w:r>
+        <w:t xml:space="preserve">that cause some users to like some </w:t>
+      </w:r>
+      <w:r>
+        <w:t xml:space="preserve">movies </w:t>
+      </w:r>
+      <w:r>
+        <w:t>+</w:t>
+      </w:r>
+      <w:r>
+        <w:t xml:space="preserve"> cause some users to like different movies. </w:t>
+      </w:r>
+    </w:p>
+    <w:p>
+      <w:pPr>
+        <w:pStyle w:val="ListBullet"/>
+        <w:tabs>
+          <w:tab w:val="clear" w:pos="360"/>
+          <w:tab w:val="num" w:pos="720"/>
+        </w:tabs>
+        <w:ind w:left="720"/>
+      </w:pPr>
+      <w:r>
+        <w:t>Ex:</w:t>
+      </w:r>
+      <w:r>
+        <w:t xml:space="preserve"> x1 </w:t>
+      </w:r>
+      <w:r>
+        <w:t xml:space="preserve">= </w:t>
+      </w:r>
+      <w:r>
+        <w:t xml:space="preserve">romance, x2 </w:t>
+      </w:r>
+      <w:r>
+        <w:t xml:space="preserve">= action, </w:t>
+      </w:r>
+      <w:r>
+        <w:t xml:space="preserve">x3 </w:t>
+      </w:r>
+      <w:r>
+        <w:t xml:space="preserve">= </w:t>
+      </w:r>
+      <w:r>
+        <w:t xml:space="preserve">degree to which </w:t>
+      </w:r>
+      <w:r>
+        <w:t xml:space="preserve">it </w:t>
+      </w:r>
+      <w:r>
+        <w:t>is a comedy</w:t>
+      </w:r>
+      <w:r>
+        <w:t>, etc.</w:t>
+      </w:r>
+    </w:p>
+    <w:p>
+      <w:pPr>
+        <w:pStyle w:val="ListBullet"/>
+        <w:tabs>
+          <w:tab w:val="clear" w:pos="360"/>
+          <w:tab w:val="num" w:pos="720"/>
+        </w:tabs>
+        <w:ind w:left="720"/>
+      </w:pPr>
+      <w:r>
+        <w:rPr>
+          <w:noProof/>
+        </w:rPr>
+        <w:drawing>
+          <wp:inline distT="0" distB="0" distL="0" distR="0" wp14:anchorId="4A413F30" wp14:editId="2F2C9129">
+            <wp:extent cx="5324475" cy="838200"/>
+            <wp:effectExtent l="0" t="0" r="9525" b="0"/>
+            <wp:docPr id="7" name="Picture 7"/>
+            <wp:cNvGraphicFramePr>
+              <a:graphicFrameLocks xmlns:a="http://schemas.openxmlformats.org/drawingml/2006/main" noChangeAspect="1"/>
+            </wp:cNvGraphicFramePr>
+            <a:graphic xmlns:a="http://schemas.openxmlformats.org/drawingml/2006/main">
+              <a:graphicData uri="http://schemas.openxmlformats.org/drawingml/2006/picture">
+                <pic:pic xmlns:pic="http://schemas.openxmlformats.org/drawingml/2006/picture">
+                  <pic:nvPicPr>
+                    <pic:cNvPr id="1" name=""/>
+                    <pic:cNvPicPr/>
+                  </pic:nvPicPr>
+                  <pic:blipFill>
+                    <a:blip r:embed="rId13"/>
+                    <a:stretch>
+                      <a:fillRect/>
+                    </a:stretch>
+                  </pic:blipFill>
+                  <pic:spPr>
+                    <a:xfrm>
+                      <a:off x="0" y="0"/>
+                      <a:ext cx="5324475" cy="838200"/>
+                    </a:xfrm>
+                    <a:prstGeom prst="rect">
+                      <a:avLst/>
+                    </a:prstGeom>
+                  </pic:spPr>
+                </pic:pic>
+              </a:graphicData>
+            </a:graphic>
+          </wp:inline>
+        </w:drawing>
+      </w:r>
+    </w:p>
+    <w:p>
+      <w:pPr>
+        <w:pStyle w:val="ListBullet"/>
+      </w:pPr>
+      <w:r>
+        <w:t>We get</w:t>
+      </w:r>
+      <w:r>
+        <w:t xml:space="preserve"> </w:t>
+      </w:r>
+      <w:r>
+        <w:t xml:space="preserve">n </w:t>
+      </w:r>
+      <w:r>
+        <w:t xml:space="preserve">features all together </w:t>
+      </w:r>
+    </w:p>
+    <w:p>
+      <w:pPr>
+        <w:pStyle w:val="ListBullet"/>
+      </w:pPr>
+      <w:r>
+        <w:t xml:space="preserve">After </w:t>
+      </w:r>
+      <w:r>
+        <w:t xml:space="preserve">you have learned features, </w:t>
+      </w:r>
+      <w:r>
+        <w:t xml:space="preserve">it's often pretty difficult to go in to the learned features </w:t>
+      </w:r>
+      <w:r>
+        <w:t>+</w:t>
+      </w:r>
+      <w:r>
+        <w:t xml:space="preserve"> come up </w:t>
+      </w:r>
+      <w:r>
+        <w:t>w/</w:t>
+      </w:r>
+      <w:r>
+        <w:t xml:space="preserve"> a human-</w:t>
+      </w:r>
+      <w:r>
+        <w:t>understandable interpretation</w:t>
+      </w:r>
+      <w:r>
+        <w:t xml:space="preserve"> or visualization</w:t>
+      </w:r>
+      <w:r>
+        <w:t xml:space="preserve"> of what these features really are. </w:t>
+      </w:r>
+    </w:p>
+    <w:p>
+      <w:pPr>
+        <w:pStyle w:val="ListBullet"/>
+      </w:pPr>
+      <w:r>
+        <w:t>But u</w:t>
+      </w:r>
+      <w:r>
+        <w:t xml:space="preserve">sually, </w:t>
+      </w:r>
+      <w:r>
+        <w:t xml:space="preserve">the algorithm </w:t>
+      </w:r>
+      <w:r>
+        <w:t xml:space="preserve">will </w:t>
+      </w:r>
+      <w:r>
+        <w:t xml:space="preserve">still </w:t>
+      </w:r>
+      <w:r>
+        <w:t xml:space="preserve">learn features that are very meaningful for capturing the most </w:t>
+      </w:r>
+      <w:r>
+        <w:t>important/</w:t>
+      </w:r>
+      <w:r>
+        <w:t xml:space="preserve">salient properties of a movie that causes </w:t>
+      </w:r>
+      <w:r>
+        <w:t xml:space="preserve">one </w:t>
+      </w:r>
+      <w:r>
+        <w:t xml:space="preserve">to like or dislike it. </w:t>
+      </w:r>
+    </w:p>
+    <w:p>
+      <w:pPr>
+        <w:pStyle w:val="ListBullet"/>
+      </w:pPr>
+      <w:r>
+        <w:t xml:space="preserve">Say you have some specific movie i </w:t>
+      </w:r>
+      <w:r>
+        <w:t>+</w:t>
+      </w:r>
+      <w:r>
+        <w:t xml:space="preserve"> you want to find other movies j related to that movie.</w:t>
+      </w:r>
+    </w:p>
+    <w:p>
+      <w:pPr>
+        <w:pStyle w:val="ListBullet"/>
+      </w:pPr>
+      <w:r>
+        <w:t xml:space="preserve">Maybe </w:t>
+      </w:r>
+      <w:r>
+        <w:t xml:space="preserve">you have a user browsing movies, </w:t>
+      </w:r>
+      <w:r>
+        <w:t>+</w:t>
+      </w:r>
+      <w:r>
+        <w:t xml:space="preserve"> they're currentl</w:t>
+      </w:r>
+      <w:r>
+        <w:t xml:space="preserve">y watching movie j, so </w:t>
+      </w:r>
+      <w:r>
+        <w:t xml:space="preserve">what's a reasonable movie to recommend to them to watch after they're done </w:t>
+      </w:r>
+      <w:r>
+        <w:t>w/</w:t>
+      </w:r>
+      <w:r>
+        <w:t xml:space="preserve"> movie j? </w:t>
+      </w:r>
+    </w:p>
+    <w:p>
+      <w:pPr>
+        <w:pStyle w:val="ListBullet"/>
+      </w:pPr>
+      <w:r>
+        <w:t xml:space="preserve">Now </w:t>
+      </w:r>
+      <w:r>
+        <w:t xml:space="preserve">that </w:t>
+      </w:r>
+      <w:r>
+        <w:t xml:space="preserve">we’ve </w:t>
+      </w:r>
+      <w:r>
+        <w:t xml:space="preserve">learned these feature vectors, </w:t>
+      </w:r>
+      <w:r>
+        <w:t xml:space="preserve">we have </w:t>
+      </w:r>
+      <w:r>
+        <w:t xml:space="preserve">a very convenient way to measure how similar </w:t>
+      </w:r>
+      <w:r>
+        <w:t xml:space="preserve">2 </w:t>
+      </w:r>
+      <w:r>
+        <w:t xml:space="preserve">movies are. </w:t>
+      </w:r>
+    </w:p>
+    <w:p>
+      <w:pPr>
+        <w:pStyle w:val="ListBullet"/>
+      </w:pPr>
+      <w:r>
+        <w:t>In particular, movie i has a feature vector x</w:t>
+      </w:r>
+      <w:r>
+        <w:t>(</w:t>
+      </w:r>
+      <w:r>
+        <w:t>i</w:t>
+      </w:r>
+      <w:r>
+        <w:t xml:space="preserve">), </w:t>
+      </w:r>
+      <w:r>
+        <w:t>so if yo</w:t>
+      </w:r>
+      <w:r>
+        <w:t>u can find a different movie j</w:t>
+      </w:r>
+      <w:r>
+        <w:t xml:space="preserve"> </w:t>
+      </w:r>
+      <w:r>
+        <w:t xml:space="preserve">such </w:t>
+      </w:r>
+      <w:r>
+        <w:t>that the distance between x</w:t>
+      </w:r>
+      <w:r>
+        <w:t>(</w:t>
+      </w:r>
+      <w:r>
+        <w:t>i</w:t>
+      </w:r>
+      <w:r>
+        <w:t>)</w:t>
+      </w:r>
+      <w:r>
+        <w:t xml:space="preserve"> </w:t>
+      </w:r>
+      <w:r>
+        <w:t>+</w:t>
+      </w:r>
+      <w:r>
+        <w:t xml:space="preserve"> x</w:t>
+      </w:r>
+      <w:r>
+        <w:t>(</w:t>
+      </w:r>
+      <w:r>
+        <w:t>j</w:t>
+      </w:r>
+      <w:r>
+        <w:t>)</w:t>
+      </w:r>
+      <w:r>
+        <w:t xml:space="preserve"> is small, </w:t>
+      </w:r>
+      <w:r>
+        <w:t>it’</w:t>
+      </w:r>
+      <w:r>
+        <w:t>s a pretty strong indication that</w:t>
+      </w:r>
+      <w:r>
+        <w:t xml:space="preserve"> </w:t>
+      </w:r>
+      <w:r>
+        <w:t xml:space="preserve">movies j </w:t>
+      </w:r>
+      <w:r>
+        <w:t>+</w:t>
+      </w:r>
+      <w:r>
+        <w:t xml:space="preserve"> i are somehow similar (a</w:t>
+      </w:r>
+      <w:r>
+        <w:t xml:space="preserve">t least in the sense that </w:t>
+      </w:r>
+      <w:r>
+        <w:t xml:space="preserve">those who like movie i are </w:t>
+      </w:r>
+      <w:r>
+        <w:t xml:space="preserve">more </w:t>
+      </w:r>
+      <w:r>
+        <w:t>likely to like movie j as well)</w:t>
+      </w:r>
+    </w:p>
+    <w:p>
+      <w:pPr>
+        <w:pStyle w:val="ListBullet"/>
+        <w:numPr>
+          <w:ilvl w:val="0"/>
+          <w:numId w:val="0"/>
+        </w:numPr>
+        <w:ind w:left="1080" w:firstLine="360"/>
+      </w:pPr>
+      <w:r>
+        <w:rPr>
+          <w:noProof/>
+        </w:rPr>
+        <w:drawing>
+          <wp:inline distT="0" distB="0" distL="0" distR="0" wp14:anchorId="3C2EA4DD" wp14:editId="406489FF">
+            <wp:extent cx="4229100" cy="511016"/>
+            <wp:effectExtent l="0" t="0" r="0" b="3810"/>
+            <wp:docPr id="8" name="Picture 8"/>
+            <wp:cNvGraphicFramePr>
+              <a:graphicFrameLocks xmlns:a="http://schemas.openxmlformats.org/drawingml/2006/main" noChangeAspect="1"/>
+            </wp:cNvGraphicFramePr>
+            <a:graphic xmlns:a="http://schemas.openxmlformats.org/drawingml/2006/main">
+              <a:graphicData uri="http://schemas.openxmlformats.org/drawingml/2006/picture">
+                <pic:pic xmlns:pic="http://schemas.openxmlformats.org/drawingml/2006/picture">
+                  <pic:nvPicPr>
+                    <pic:cNvPr id="1" name=""/>
+                    <pic:cNvPicPr/>
+                  </pic:nvPicPr>
+                  <pic:blipFill>
+                    <a:blip r:embed="rId14"/>
+                    <a:stretch>
+                      <a:fillRect/>
+                    </a:stretch>
+                  </pic:blipFill>
+                  <pic:spPr>
+                    <a:xfrm>
+                      <a:off x="0" y="0"/>
+                      <a:ext cx="4336033" cy="523937"/>
+                    </a:xfrm>
+                    <a:prstGeom prst="rect">
+                      <a:avLst/>
+                    </a:prstGeom>
+                  </pic:spPr>
+                </pic:pic>
+              </a:graphicData>
+            </a:graphic>
+          </wp:inline>
+        </w:drawing>
+      </w:r>
+    </w:p>
+    <w:p>
+      <w:pPr>
+        <w:pStyle w:val="ListBullet"/>
         <w:numPr>
           <w:ilvl w:val="0"/>
           <w:numId w:val="0"/>
@@ -92,35 +1411,1566 @@
         <w:jc w:val="center"/>
         <w:rPr>
           <w:b/>
-        </w:rPr>
-      </w:pPr>
-      <w:r>
+          <w:u w:val="single"/>
+        </w:rPr>
+      </w:pPr>
+    </w:p>
+    <w:p>
+      <w:pPr>
+        <w:pStyle w:val="ListBullet"/>
+        <w:numPr>
+          <w:ilvl w:val="0"/>
+          <w:numId w:val="0"/>
+        </w:numPr>
+        <w:jc w:val="center"/>
         <w:rPr>
           <w:b/>
           <w:u w:val="single"/>
         </w:rPr>
-        <w:t>I</w:t>
-      </w:r>
+      </w:pPr>
       <w:r>
         <w:rPr>
           <w:b/>
           <w:u w:val="single"/>
         </w:rPr>
-        <w:t>I</w:t>
-      </w:r>
-      <w:r>
+        <w:t>II. IMPLEMENTATIONAL DETAIL: MEAN NORMALIZATION</w:t>
+      </w:r>
+    </w:p>
+    <w:p>
+      <w:pPr>
+        <w:pStyle w:val="ListBullet"/>
+        <w:numPr>
+          <w:ilvl w:val="0"/>
+          <w:numId w:val="0"/>
+        </w:numPr>
+        <w:jc w:val="center"/>
         <w:rPr>
           <w:b/>
           <w:u w:val="single"/>
         </w:rPr>
+      </w:pPr>
+    </w:p>
+    <w:p>
+      <w:pPr>
+        <w:pStyle w:val="ListBullet"/>
+      </w:pPr>
+      <w:r>
+        <w:t>N</w:t>
+      </w:r>
+      <w:r>
+        <w:t>ow you've seen all the main p</w:t>
+      </w:r>
+      <w:r>
+        <w:t>ieces of the recommender system/</w:t>
+      </w:r>
+      <w:r>
+        <w:t xml:space="preserve">collaborative filtering algorithm. </w:t>
+      </w:r>
+    </w:p>
+    <w:p>
+      <w:pPr>
+        <w:pStyle w:val="ListBullet"/>
+      </w:pPr>
+      <w:r>
+        <w:t xml:space="preserve">There is 1 </w:t>
+      </w:r>
+      <w:r>
+        <w:t xml:space="preserve">last implementational detail, </w:t>
+      </w:r>
+      <w:r>
+        <w:rPr>
+          <w:b/>
+        </w:rPr>
+        <w:t>mean normalization</w:t>
+      </w:r>
+      <w:r>
+        <w:t xml:space="preserve">, which can sometimes make the algorithm work a little bit better. </w:t>
+      </w:r>
+    </w:p>
+    <w:p>
+      <w:pPr>
+        <w:pStyle w:val="ListBullet"/>
+      </w:pPr>
+      <w:r>
+        <w:t xml:space="preserve">To motivate the idea of mean normalization, consider an example of </w:t>
+      </w:r>
+      <w:r>
+        <w:t>a user that hasn’</w:t>
+      </w:r>
+      <w:r>
+        <w:t xml:space="preserve">t rated </w:t>
+      </w:r>
+      <w:r>
+        <w:rPr>
+          <w:i/>
+        </w:rPr>
+        <w:t>any</w:t>
+      </w:r>
+      <w:r>
+        <w:t xml:space="preserve"> m</w:t>
+      </w:r>
+      <w:r>
+        <w:t xml:space="preserve">ovies </w:t>
+      </w:r>
+      <w:r>
+        <w:sym w:font="Wingdings" w:char="F0E0"/>
+      </w:r>
+      <w:r>
+        <w:t xml:space="preserve"> a 5</w:t>
+      </w:r>
+      <w:r>
+        <w:rPr>
+          <w:vertAlign w:val="superscript"/>
+        </w:rPr>
+        <w:t>th</w:t>
+      </w:r>
+      <w:r>
+        <w:t xml:space="preserve"> </w:t>
+      </w:r>
+      <w:r>
+        <w:t>user, Eve</w:t>
+      </w:r>
+    </w:p>
+    <w:p>
+      <w:pPr>
+        <w:pStyle w:val="ListBullet"/>
+        <w:numPr>
+          <w:ilvl w:val="0"/>
+          <w:numId w:val="0"/>
+        </w:numPr>
+        <w:ind w:left="1080" w:firstLine="360"/>
+      </w:pPr>
+      <w:r>
+        <w:rPr>
+          <w:noProof/>
+        </w:rPr>
+        <w:lastRenderedPageBreak/>
+        <w:drawing>
+          <wp:inline distT="0" distB="0" distL="0" distR="0" wp14:anchorId="3623B690" wp14:editId="5B0232CB">
+            <wp:extent cx="4579203" cy="993140"/>
+            <wp:effectExtent l="0" t="0" r="0" b="0"/>
+            <wp:docPr id="9" name="Picture 9"/>
+            <wp:cNvGraphicFramePr>
+              <a:graphicFrameLocks xmlns:a="http://schemas.openxmlformats.org/drawingml/2006/main" noChangeAspect="1"/>
+            </wp:cNvGraphicFramePr>
+            <a:graphic xmlns:a="http://schemas.openxmlformats.org/drawingml/2006/main">
+              <a:graphicData uri="http://schemas.openxmlformats.org/drawingml/2006/picture">
+                <pic:pic xmlns:pic="http://schemas.openxmlformats.org/drawingml/2006/picture">
+                  <pic:nvPicPr>
+                    <pic:cNvPr id="1" name=""/>
+                    <pic:cNvPicPr/>
+                  </pic:nvPicPr>
+                  <pic:blipFill>
+                    <a:blip r:embed="rId15"/>
+                    <a:stretch>
+                      <a:fillRect/>
+                    </a:stretch>
+                  </pic:blipFill>
+                  <pic:spPr>
+                    <a:xfrm>
+                      <a:off x="0" y="0"/>
+                      <a:ext cx="4639790" cy="1006280"/>
+                    </a:xfrm>
+                    <a:prstGeom prst="rect">
+                      <a:avLst/>
+                    </a:prstGeom>
+                  </pic:spPr>
+                </pic:pic>
+              </a:graphicData>
+            </a:graphic>
+          </wp:inline>
+        </w:drawing>
+      </w:r>
+    </w:p>
+    <w:p>
+      <w:pPr>
+        <w:pStyle w:val="ListBullet"/>
+      </w:pPr>
+      <w:r>
+        <w:t xml:space="preserve">Let's say n </w:t>
+      </w:r>
+      <w:r>
+        <w:t xml:space="preserve">= </w:t>
+      </w:r>
+      <w:r>
+        <w:t xml:space="preserve">2 </w:t>
+      </w:r>
+      <w:r>
+        <w:t xml:space="preserve">(i.e. </w:t>
+      </w:r>
+      <w:r>
+        <w:t xml:space="preserve">we're going to learn </w:t>
+      </w:r>
+      <w:r>
+        <w:t xml:space="preserve">2 features + </w:t>
+      </w:r>
+      <w:r>
+        <w:t xml:space="preserve">have to learn a parameter vector </w:t>
+      </w:r>
+      <w:r>
+        <w:t>Ө</w:t>
+      </w:r>
+      <w:r>
+        <w:t>5, which is going to be in R</w:t>
+      </w:r>
+      <w:r>
+        <w:t>(</w:t>
+      </w:r>
+      <w:r>
+        <w:t>2</w:t>
+      </w:r>
+      <w:r>
+        <w:t>)</w:t>
+      </w:r>
+      <w:r>
+        <w:t xml:space="preserve"> for user </w:t>
+      </w:r>
+      <w:r>
+        <w:t>5, Eve)</w:t>
+      </w:r>
+    </w:p>
+    <w:p>
+      <w:pPr>
+        <w:pStyle w:val="ListBullet"/>
+        <w:numPr>
+          <w:ilvl w:val="0"/>
+          <w:numId w:val="0"/>
+        </w:numPr>
+        <w:ind w:firstLine="360"/>
+      </w:pPr>
+      <w:r>
+        <w:rPr>
+          <w:noProof/>
+        </w:rPr>
+        <w:drawing>
+          <wp:inline distT="0" distB="0" distL="0" distR="0" wp14:anchorId="13384938" wp14:editId="4D563441">
+            <wp:extent cx="5471160" cy="612583"/>
+            <wp:effectExtent l="0" t="0" r="0" b="0"/>
+            <wp:docPr id="10" name="Picture 10"/>
+            <wp:cNvGraphicFramePr>
+              <a:graphicFrameLocks xmlns:a="http://schemas.openxmlformats.org/drawingml/2006/main" noChangeAspect="1"/>
+            </wp:cNvGraphicFramePr>
+            <a:graphic xmlns:a="http://schemas.openxmlformats.org/drawingml/2006/main">
+              <a:graphicData uri="http://schemas.openxmlformats.org/drawingml/2006/picture">
+                <pic:pic xmlns:pic="http://schemas.openxmlformats.org/drawingml/2006/picture">
+                  <pic:nvPicPr>
+                    <pic:cNvPr id="1" name=""/>
+                    <pic:cNvPicPr/>
+                  </pic:nvPicPr>
+                  <pic:blipFill>
+                    <a:blip r:embed="rId16"/>
+                    <a:stretch>
+                      <a:fillRect/>
+                    </a:stretch>
+                  </pic:blipFill>
+                  <pic:spPr>
+                    <a:xfrm>
+                      <a:off x="0" y="0"/>
+                      <a:ext cx="5593296" cy="626258"/>
+                    </a:xfrm>
+                    <a:prstGeom prst="rect">
+                      <a:avLst/>
+                    </a:prstGeom>
+                  </pic:spPr>
+                </pic:pic>
+              </a:graphicData>
+            </a:graphic>
+          </wp:inline>
+        </w:drawing>
+      </w:r>
+    </w:p>
+    <w:p>
+      <w:pPr>
+        <w:pStyle w:val="ListBullet"/>
+        <w:rPr>
+          <w:i/>
+        </w:rPr>
+      </w:pPr>
+      <w:r>
+        <w:t>I</w:t>
+      </w:r>
+      <w:r>
+        <w:t xml:space="preserve">n the </w:t>
+      </w:r>
+      <w:r>
+        <w:t>1</w:t>
+      </w:r>
+      <w:r>
+        <w:rPr>
+          <w:vertAlign w:val="superscript"/>
+        </w:rPr>
+        <w:t>st</w:t>
+      </w:r>
+      <w:r>
+        <w:t xml:space="preserve"> </w:t>
+      </w:r>
+      <w:r>
+        <w:t xml:space="preserve">term in this optimization objective, user </w:t>
+      </w:r>
+      <w:r>
+        <w:t xml:space="preserve">5 </w:t>
+      </w:r>
+      <w:r>
+        <w:t>hasn't rated any movies, so</w:t>
+      </w:r>
+      <w:r>
+        <w:t xml:space="preserve"> there are no movies for which r(</w:t>
+      </w:r>
+      <w:r>
+        <w:t>i</w:t>
+      </w:r>
+      <w:r>
+        <w:t xml:space="preserve">, </w:t>
+      </w:r>
+      <w:r>
+        <w:t>j</w:t>
+      </w:r>
+      <w:r>
+        <w:t xml:space="preserve">) = 1 </w:t>
+      </w:r>
+      <w:r>
+        <w:sym w:font="Wingdings" w:char="F0E0"/>
+      </w:r>
+      <w:r>
+        <w:t xml:space="preserve"> 1</w:t>
+      </w:r>
+      <w:r>
+        <w:rPr>
+          <w:vertAlign w:val="superscript"/>
+        </w:rPr>
+        <w:t>st</w:t>
+      </w:r>
+      <w:r>
+        <w:t xml:space="preserve"> </w:t>
+      </w:r>
+      <w:r>
+        <w:t>term</w:t>
+      </w:r>
+      <w:r>
+        <w:t xml:space="preserve"> (sum of squared errors) </w:t>
+      </w:r>
+      <w:r>
+        <w:t>+ its regularization terms (2</w:t>
+      </w:r>
+      <w:r>
+        <w:rPr>
+          <w:vertAlign w:val="superscript"/>
+        </w:rPr>
+        <w:t>nd</w:t>
+      </w:r>
+      <w:r>
+        <w:t xml:space="preserve"> term) play </w:t>
+      </w:r>
+      <w:r>
+        <w:rPr>
+          <w:i/>
+        </w:rPr>
+        <w:t xml:space="preserve">no role at all in determining Ө5 </w:t>
+      </w:r>
+    </w:p>
+    <w:p>
+      <w:pPr>
+        <w:pStyle w:val="ListBullet"/>
+      </w:pPr>
+      <w:r>
+        <w:t>So</w:t>
+      </w:r>
+      <w:r>
+        <w:t>,</w:t>
+      </w:r>
+      <w:r>
+        <w:t xml:space="preserve"> </w:t>
+      </w:r>
+      <w:r>
+        <w:t xml:space="preserve">we want to choose </w:t>
+      </w:r>
+      <w:r>
+        <w:t xml:space="preserve">a </w:t>
+      </w:r>
+      <w:r>
+        <w:t xml:space="preserve">vector </w:t>
+      </w:r>
+      <w:r>
+        <w:t>Ө</w:t>
+      </w:r>
+      <w:r>
+        <w:t xml:space="preserve">5 </w:t>
+      </w:r>
+      <w:r>
+        <w:t xml:space="preserve">such that </w:t>
+      </w:r>
+      <w:r>
+        <w:t xml:space="preserve">the last </w:t>
+      </w:r>
+      <w:r>
+        <w:t>regularizatio</w:t>
+      </w:r>
+      <w:r>
+        <w:t>n term (3</w:t>
+      </w:r>
+      <w:r>
+        <w:rPr>
+          <w:vertAlign w:val="superscript"/>
+        </w:rPr>
+        <w:t>rd</w:t>
+      </w:r>
+      <w:r>
+        <w:t xml:space="preserve"> overall) is as small as possible </w:t>
+      </w:r>
+      <w:r>
+        <w:sym w:font="Wingdings" w:char="F0E0"/>
+      </w:r>
+      <w:r>
+        <w:t xml:space="preserve"> </w:t>
+      </w:r>
+      <w:r>
+        <w:t xml:space="preserve">want to minimize </w:t>
+      </w:r>
+      <w:r>
+        <w:t>this component/</w:t>
+      </w:r>
+      <w:r>
+        <w:t>regularization term that corresponds to user 5</w:t>
+      </w:r>
+    </w:p>
+    <w:p>
+      <w:pPr>
+        <w:pStyle w:val="ListBullet"/>
+        <w:numPr>
+          <w:ilvl w:val="0"/>
+          <w:numId w:val="0"/>
+        </w:numPr>
+        <w:ind w:left="2520" w:firstLine="360"/>
+      </w:pPr>
+      <w:r>
+        <w:rPr>
+          <w:noProof/>
+        </w:rPr>
+        <w:drawing>
+          <wp:inline distT="0" distB="0" distL="0" distR="0" wp14:anchorId="5D2FE1AE" wp14:editId="5BC74A9E">
+            <wp:extent cx="1628775" cy="978416"/>
+            <wp:effectExtent l="0" t="0" r="0" b="0"/>
+            <wp:docPr id="11" name="Picture 11"/>
+            <wp:cNvGraphicFramePr>
+              <a:graphicFrameLocks xmlns:a="http://schemas.openxmlformats.org/drawingml/2006/main" noChangeAspect="1"/>
+            </wp:cNvGraphicFramePr>
+            <a:graphic xmlns:a="http://schemas.openxmlformats.org/drawingml/2006/main">
+              <a:graphicData uri="http://schemas.openxmlformats.org/drawingml/2006/picture">
+                <pic:pic xmlns:pic="http://schemas.openxmlformats.org/drawingml/2006/picture">
+                  <pic:nvPicPr>
+                    <pic:cNvPr id="1" name=""/>
+                    <pic:cNvPicPr/>
+                  </pic:nvPicPr>
+                  <pic:blipFill>
+                    <a:blip r:embed="rId17"/>
+                    <a:stretch>
+                      <a:fillRect/>
+                    </a:stretch>
+                  </pic:blipFill>
+                  <pic:spPr>
+                    <a:xfrm>
+                      <a:off x="0" y="0"/>
+                      <a:ext cx="1649043" cy="990591"/>
+                    </a:xfrm>
+                    <a:prstGeom prst="rect">
+                      <a:avLst/>
+                    </a:prstGeom>
+                  </pic:spPr>
+                </pic:pic>
+              </a:graphicData>
+            </a:graphic>
+          </wp:inline>
+        </w:drawing>
+      </w:r>
+    </w:p>
+    <w:p>
+      <w:pPr>
+        <w:pStyle w:val="ListBullet"/>
+      </w:pPr>
+      <w:r>
+        <w:t xml:space="preserve">If </w:t>
+      </w:r>
+      <w:r>
+        <w:t xml:space="preserve">your goal is to minimize this term, you're going to end up </w:t>
+      </w:r>
+      <w:r>
+        <w:t xml:space="preserve">w/ </w:t>
+      </w:r>
+      <w:r>
+        <w:t xml:space="preserve">just </w:t>
+      </w:r>
+      <w:r>
+        <w:t>Ө</w:t>
+      </w:r>
+      <w:r>
+        <w:t xml:space="preserve">5 </w:t>
+      </w:r>
+      <w:r>
+        <w:t>= 0.0</w:t>
+      </w:r>
+    </w:p>
+    <w:p>
+      <w:pPr>
+        <w:pStyle w:val="ListBullet"/>
+      </w:pPr>
+      <w:r>
+        <w:t xml:space="preserve">This is b/c </w:t>
+      </w:r>
+      <w:r>
+        <w:t xml:space="preserve">a regularization term is encouraging </w:t>
+      </w:r>
+      <w:r>
+        <w:t xml:space="preserve">us to set parameters close to 0, </w:t>
+      </w:r>
+      <w:r>
+        <w:t xml:space="preserve">+ </w:t>
+      </w:r>
+      <w:r>
+        <w:t>if there’</w:t>
+      </w:r>
+      <w:r>
+        <w:t xml:space="preserve">s no data </w:t>
+      </w:r>
+      <w:r>
+        <w:t xml:space="preserve">there </w:t>
+      </w:r>
+      <w:r>
+        <w:t xml:space="preserve">to try to </w:t>
+      </w:r>
+      <w:r>
+        <w:t>pull the parameters away from 0 b/c the 1</w:t>
+      </w:r>
+      <w:r>
+        <w:rPr>
+          <w:vertAlign w:val="superscript"/>
+        </w:rPr>
+        <w:t>st</w:t>
+      </w:r>
+      <w:r>
+        <w:t xml:space="preserve"> optimization </w:t>
+      </w:r>
+      <w:r>
+        <w:t xml:space="preserve">term doesn't effect </w:t>
+      </w:r>
+      <w:r>
+        <w:t>Ө</w:t>
+      </w:r>
+      <w:r>
+        <w:t>5</w:t>
+      </w:r>
+      <w:r>
+        <w:t>)</w:t>
+      </w:r>
+      <w:r>
+        <w:t xml:space="preserve">, we just end up </w:t>
+      </w:r>
+      <w:r>
+        <w:t xml:space="preserve">w/ </w:t>
+      </w:r>
+      <w:r>
+        <w:t>Ө</w:t>
+      </w:r>
+      <w:r>
+        <w:t xml:space="preserve">5 </w:t>
+      </w:r>
+      <w:r>
+        <w:t xml:space="preserve">= a </w:t>
+      </w:r>
+      <w:r>
+        <w:t>vector of all</w:t>
+      </w:r>
+      <w:r>
+        <w:t xml:space="preserve"> 0’s</w:t>
+      </w:r>
+    </w:p>
+    <w:p>
+      <w:pPr>
+        <w:pStyle w:val="ListBullet"/>
+      </w:pPr>
+      <w:r>
+        <w:t xml:space="preserve">So, </w:t>
+      </w:r>
+      <w:r>
+        <w:t xml:space="preserve">when we go to predict how user 5 would rate any movie, we have that </w:t>
+      </w:r>
+      <w:r>
+        <w:t>Ө</w:t>
+      </w:r>
+      <w:r>
+        <w:t>5(t)*</w:t>
+      </w:r>
+      <w:r>
+        <w:t>x</w:t>
+      </w:r>
+      <w:r>
+        <w:t>(</w:t>
+      </w:r>
+      <w:r>
+        <w:t>i</w:t>
+      </w:r>
+      <w:r>
+        <w:t>) = 0</w:t>
+      </w:r>
+      <w:r>
+        <w:t xml:space="preserve"> for any i</w:t>
+      </w:r>
+      <w:r>
         <w:t xml:space="preserve">. </w:t>
       </w:r>
+    </w:p>
+    <w:p>
+      <w:pPr>
+        <w:pStyle w:val="ListBullet"/>
+      </w:pPr>
+      <w:r>
+        <w:t>T</w:t>
+      </w:r>
+      <w:r>
+        <w:t xml:space="preserve">herefore, </w:t>
+      </w:r>
+      <w:r>
+        <w:t>w</w:t>
+      </w:r>
+      <w:r>
+        <w:t xml:space="preserve">hat </w:t>
+      </w:r>
+      <w:r>
+        <w:t xml:space="preserve">we're going to predict </w:t>
+      </w:r>
+      <w:r>
+        <w:t xml:space="preserve">is user 5 </w:t>
+      </w:r>
+      <w:r>
+        <w:t xml:space="preserve">is going to rate every single movie </w:t>
+      </w:r>
+      <w:r>
+        <w:t>= 0</w:t>
+      </w:r>
+    </w:p>
+    <w:p>
+      <w:pPr>
+        <w:pStyle w:val="ListBullet"/>
+      </w:pPr>
+      <w:r>
+        <w:t xml:space="preserve">This </w:t>
+      </w:r>
+      <w:r>
+        <w:t xml:space="preserve">doesn't seem very useful to just predict Eve is going to rate everything 0 stars. </w:t>
+      </w:r>
+    </w:p>
+    <w:p>
+      <w:pPr>
+        <w:pStyle w:val="ListBullet"/>
+      </w:pPr>
+      <w:r>
+        <w:t xml:space="preserve">If </w:t>
+      </w:r>
+      <w:r>
+        <w:t xml:space="preserve">we're predict she </w:t>
+      </w:r>
+      <w:r>
+        <w:t xml:space="preserve">going to rate everything 0, we also don't have any good way of </w:t>
+      </w:r>
+      <w:r>
+        <w:t xml:space="preserve">recommending any movies to her b/c </w:t>
+      </w:r>
+      <w:r>
+        <w:t xml:space="preserve">all movies are getting the same predicted rating </w:t>
+      </w:r>
+    </w:p>
+    <w:p>
+      <w:pPr>
+        <w:pStyle w:val="ListBullet"/>
+      </w:pPr>
+      <w:r>
+        <w:t xml:space="preserve">The idea of </w:t>
+      </w:r>
       <w:r>
         <w:rPr>
           <w:b/>
-          <w:u w:val="single"/>
-        </w:rPr>
-        <w:t>IMPLEMENTATIONAL DETAIL: MEAN NORMALIZATION</w:t>
+        </w:rPr>
+        <w:t>mean normalization</w:t>
+      </w:r>
+      <w:r>
+        <w:t xml:space="preserve"> will let us fix this problem.</w:t>
+      </w:r>
+    </w:p>
+    <w:p>
+      <w:pPr>
+        <w:pStyle w:val="ListBullet"/>
+      </w:pPr>
+      <w:r>
+        <w:t xml:space="preserve">As before, </w:t>
+      </w:r>
+      <w:r>
+        <w:t xml:space="preserve">group all movie ratings into </w:t>
+      </w:r>
+      <w:r>
+        <w:t xml:space="preserve">a </w:t>
+      </w:r>
+      <w:r>
+        <w:t>matrix Y</w:t>
+      </w:r>
+      <w:r>
+        <w:t xml:space="preserve"> w/ a final </w:t>
+      </w:r>
+      <w:r>
+        <w:t xml:space="preserve">column all question marks </w:t>
+      </w:r>
+      <w:r>
+        <w:t>for user 5.</w:t>
+      </w:r>
+    </w:p>
+    <w:p>
+      <w:pPr>
+        <w:pStyle w:val="ListBullet"/>
+      </w:pPr>
+      <w:r>
+        <w:t xml:space="preserve">To </w:t>
+      </w:r>
+      <w:r>
+        <w:t xml:space="preserve">perform mean normalization, </w:t>
+      </w:r>
+      <w:r>
+        <w:t>compute the average rating each movie obtained</w:t>
+      </w:r>
+      <w:r>
+        <w:t xml:space="preserve"> + </w:t>
+      </w:r>
+      <w:r>
+        <w:t>store that in a vector that we'll call</w:t>
+      </w:r>
+      <w:r>
+        <w:t xml:space="preserve"> </w:t>
+      </w:r>
+      <w:r>
+        <w:rPr>
+          <w:rFonts w:cstheme="minorHAnsi"/>
+        </w:rPr>
+        <w:t>µ</w:t>
+      </w:r>
+    </w:p>
+    <w:p>
+      <w:pPr>
+        <w:pStyle w:val="ListBullet"/>
+        <w:numPr>
+          <w:ilvl w:val="0"/>
+          <w:numId w:val="0"/>
+        </w:numPr>
+        <w:ind w:left="2520" w:firstLine="360"/>
+      </w:pPr>
+      <w:r>
+        <w:rPr>
+          <w:noProof/>
+        </w:rPr>
+        <w:drawing>
+          <wp:inline distT="0" distB="0" distL="0" distR="0" wp14:anchorId="6615A534" wp14:editId="5CDD6A7C">
+            <wp:extent cx="2194989" cy="706214"/>
+            <wp:effectExtent l="0" t="0" r="0" b="0"/>
+            <wp:docPr id="12" name="Picture 12"/>
+            <wp:cNvGraphicFramePr>
+              <a:graphicFrameLocks xmlns:a="http://schemas.openxmlformats.org/drawingml/2006/main" noChangeAspect="1"/>
+            </wp:cNvGraphicFramePr>
+            <a:graphic xmlns:a="http://schemas.openxmlformats.org/drawingml/2006/main">
+              <a:graphicData uri="http://schemas.openxmlformats.org/drawingml/2006/picture">
+                <pic:pic xmlns:pic="http://schemas.openxmlformats.org/drawingml/2006/picture">
+                  <pic:nvPicPr>
+                    <pic:cNvPr id="1" name=""/>
+                    <pic:cNvPicPr/>
+                  </pic:nvPicPr>
+                  <pic:blipFill>
+                    <a:blip r:embed="rId18"/>
+                    <a:stretch>
+                      <a:fillRect/>
+                    </a:stretch>
+                  </pic:blipFill>
+                  <pic:spPr>
+                    <a:xfrm>
+                      <a:off x="0" y="0"/>
+                      <a:ext cx="2211119" cy="711404"/>
+                    </a:xfrm>
+                    <a:prstGeom prst="rect">
+                      <a:avLst/>
+                    </a:prstGeom>
+                  </pic:spPr>
+                </pic:pic>
+              </a:graphicData>
+            </a:graphic>
+          </wp:inline>
+        </w:drawing>
+      </w:r>
+    </w:p>
+    <w:p>
+      <w:pPr>
+        <w:pStyle w:val="ListBullet"/>
+      </w:pPr>
+      <w:r>
+        <w:t xml:space="preserve">Then </w:t>
+      </w:r>
+      <w:r>
+        <w:t xml:space="preserve">look at all movie ratings </w:t>
+      </w:r>
+      <w:r>
+        <w:t xml:space="preserve">+ </w:t>
+      </w:r>
+      <w:r>
+        <w:t xml:space="preserve">subtract off the mean rating. </w:t>
+      </w:r>
+    </w:p>
+    <w:p>
+      <w:pPr>
+        <w:pStyle w:val="ListBullet"/>
+        <w:tabs>
+          <w:tab w:val="clear" w:pos="360"/>
+          <w:tab w:val="num" w:pos="3240"/>
+        </w:tabs>
+        <w:ind w:left="3240"/>
+      </w:pPr>
+      <w:r>
+        <w:rPr>
+          <w:noProof/>
+        </w:rPr>
+        <w:drawing>
+          <wp:inline distT="0" distB="0" distL="0" distR="0" wp14:anchorId="00EC2107" wp14:editId="276EAD8F">
+            <wp:extent cx="1623060" cy="660227"/>
+            <wp:effectExtent l="0" t="0" r="0" b="6985"/>
+            <wp:docPr id="13" name="Picture 13"/>
+            <wp:cNvGraphicFramePr>
+              <a:graphicFrameLocks xmlns:a="http://schemas.openxmlformats.org/drawingml/2006/main" noChangeAspect="1"/>
+            </wp:cNvGraphicFramePr>
+            <a:graphic xmlns:a="http://schemas.openxmlformats.org/drawingml/2006/main">
+              <a:graphicData uri="http://schemas.openxmlformats.org/drawingml/2006/picture">
+                <pic:pic xmlns:pic="http://schemas.openxmlformats.org/drawingml/2006/picture">
+                  <pic:nvPicPr>
+                    <pic:cNvPr id="1" name=""/>
+                    <pic:cNvPicPr/>
+                  </pic:nvPicPr>
+                  <pic:blipFill>
+                    <a:blip r:embed="rId19"/>
+                    <a:stretch>
+                      <a:fillRect/>
+                    </a:stretch>
+                  </pic:blipFill>
+                  <pic:spPr>
+                    <a:xfrm>
+                      <a:off x="0" y="0"/>
+                      <a:ext cx="1654079" cy="672845"/>
+                    </a:xfrm>
+                    <a:prstGeom prst="rect">
+                      <a:avLst/>
+                    </a:prstGeom>
+                  </pic:spPr>
+                </pic:pic>
+              </a:graphicData>
+            </a:graphic>
+          </wp:inline>
+        </w:drawing>
+      </w:r>
+      <w:r>
+        <w:t xml:space="preserve"> </w:t>
+      </w:r>
+    </w:p>
+    <w:p>
+      <w:pPr>
+        <w:pStyle w:val="ListBullet"/>
+      </w:pPr>
+      <w:r>
+        <w:t>This is</w:t>
+      </w:r>
+      <w:r>
+        <w:t xml:space="preserve"> normalizing each movie to have an average rating </w:t>
+      </w:r>
+      <w:r>
+        <w:t>= 0</w:t>
+      </w:r>
+    </w:p>
+    <w:p>
+      <w:pPr>
+        <w:pStyle w:val="ListBullet"/>
+      </w:pPr>
+      <w:r>
+        <w:lastRenderedPageBreak/>
+        <w:t xml:space="preserve">Now </w:t>
+      </w:r>
+      <w:r>
+        <w:t xml:space="preserve">each movie in this new </w:t>
+      </w:r>
+      <w:r>
+        <w:t xml:space="preserve">Y </w:t>
+      </w:r>
+      <w:r>
+        <w:t xml:space="preserve">matrix has an average rating </w:t>
+      </w:r>
+      <w:r>
+        <w:t xml:space="preserve">= </w:t>
+      </w:r>
+      <w:r>
+        <w:t xml:space="preserve">0. </w:t>
+      </w:r>
+    </w:p>
+    <w:p>
+      <w:pPr>
+        <w:pStyle w:val="ListBullet"/>
+      </w:pPr>
+      <w:r>
+        <w:t xml:space="preserve">Now </w:t>
+      </w:r>
+      <w:r>
+        <w:rPr>
+          <w:i/>
+        </w:rPr>
+        <w:t xml:space="preserve">take this </w:t>
+      </w:r>
+      <w:r>
+        <w:rPr>
+          <w:i/>
+        </w:rPr>
+        <w:t xml:space="preserve">new </w:t>
+      </w:r>
+      <w:r>
+        <w:rPr>
+          <w:i/>
+        </w:rPr>
+        <w:t xml:space="preserve">set of ratings </w:t>
+      </w:r>
+      <w:r>
+        <w:rPr>
+          <w:i/>
+        </w:rPr>
+        <w:t xml:space="preserve">+ </w:t>
+      </w:r>
+      <w:r>
+        <w:rPr>
+          <w:i/>
+        </w:rPr>
+        <w:t xml:space="preserve">use it </w:t>
+      </w:r>
+      <w:r>
+        <w:rPr>
+          <w:i/>
+        </w:rPr>
+        <w:t xml:space="preserve">w/ the </w:t>
+      </w:r>
+      <w:r>
+        <w:rPr>
+          <w:i/>
+        </w:rPr>
+        <w:t>collaborative filtering algorithm.</w:t>
+      </w:r>
+      <w:r>
+        <w:t xml:space="preserve"> </w:t>
+      </w:r>
+    </w:p>
+    <w:p>
+      <w:pPr>
+        <w:pStyle w:val="ListBullet"/>
+      </w:pPr>
+      <w:r>
+        <w:t xml:space="preserve">i.e. </w:t>
+      </w:r>
+      <w:r>
+        <w:t xml:space="preserve">pretend </w:t>
+      </w:r>
+      <w:r>
+        <w:t xml:space="preserve">the new Y matrix </w:t>
+      </w:r>
+      <w:r>
+        <w:t xml:space="preserve">was the data gotten from </w:t>
+      </w:r>
+      <w:r>
+        <w:t xml:space="preserve">the </w:t>
+      </w:r>
+      <w:r>
+        <w:t>users</w:t>
+      </w:r>
+      <w:r>
+        <w:t xml:space="preserve"> + </w:t>
+      </w:r>
+      <w:r>
+        <w:t xml:space="preserve">use </w:t>
+      </w:r>
+      <w:r>
+        <w:t xml:space="preserve">it w/ </w:t>
+      </w:r>
+      <w:r>
+        <w:t xml:space="preserve">which to learn parameters </w:t>
+      </w:r>
+      <w:r>
+        <w:t>Ө</w:t>
+      </w:r>
+      <w:r>
+        <w:t>j</w:t>
+      </w:r>
+      <w:r>
+        <w:t xml:space="preserve"> </w:t>
+      </w:r>
+      <w:r>
+        <w:t>+ features X(i)</w:t>
+      </w:r>
+    </w:p>
+    <w:p>
+      <w:pPr>
+        <w:pStyle w:val="ListBullet"/>
+        <w:numPr>
+          <w:ilvl w:val="0"/>
+          <w:numId w:val="0"/>
+        </w:numPr>
+        <w:ind w:left="360"/>
+      </w:pPr>
+    </w:p>
+    <w:p>
+      <w:pPr>
+        <w:pStyle w:val="ListBullet"/>
+      </w:pPr>
+      <w:r>
+        <w:t>T</w:t>
+      </w:r>
+      <w:r>
+        <w:t xml:space="preserve">o make predictions of movie ratings, do the following:  </w:t>
+      </w:r>
+    </w:p>
+    <w:p>
+      <w:pPr>
+        <w:pStyle w:val="ListBullet"/>
+        <w:tabs>
+          <w:tab w:val="clear" w:pos="360"/>
+          <w:tab w:val="num" w:pos="720"/>
+        </w:tabs>
+        <w:ind w:left="720"/>
+      </w:pPr>
+      <w:r>
+        <w:t xml:space="preserve">For </w:t>
+      </w:r>
+      <w:r>
+        <w:t>user j on movie i</w:t>
+      </w:r>
+      <w:r>
+        <w:t xml:space="preserve">, predict </w:t>
+      </w:r>
+      <w:r>
+        <w:t>Ө</w:t>
+      </w:r>
+      <w:r>
+        <w:t>J</w:t>
+      </w:r>
+      <w:r>
+        <w:t>(t)*</w:t>
+      </w:r>
+      <w:r>
+        <w:t>X</w:t>
+      </w:r>
+      <w:r>
+        <w:t>(</w:t>
+      </w:r>
+      <w:r>
+        <w:t>I</w:t>
+      </w:r>
+      <w:r>
+        <w:t>)</w:t>
+      </w:r>
+      <w:r>
+        <w:t xml:space="preserve">, where X </w:t>
+      </w:r>
+      <w:r>
+        <w:t xml:space="preserve">+ </w:t>
+      </w:r>
+      <w:r>
+        <w:t>Ө</w:t>
+      </w:r>
+      <w:r>
+        <w:t xml:space="preserve"> are the parameters </w:t>
+      </w:r>
+      <w:r>
+        <w:rPr>
+          <w:i/>
+        </w:rPr>
+        <w:t>learned from this mean normalized data set</w:t>
+      </w:r>
+      <w:r>
+        <w:t xml:space="preserve">. </w:t>
+      </w:r>
+    </w:p>
+    <w:p>
+      <w:pPr>
+        <w:pStyle w:val="ListBullet"/>
+        <w:tabs>
+          <w:tab w:val="clear" w:pos="360"/>
+          <w:tab w:val="num" w:pos="720"/>
+        </w:tabs>
+        <w:ind w:left="720"/>
+      </w:pPr>
+      <w:r>
+        <w:t xml:space="preserve">But, </w:t>
+      </w:r>
+      <w:r>
+        <w:t xml:space="preserve">b/c </w:t>
+      </w:r>
+      <w:r>
+        <w:t>in</w:t>
+      </w:r>
+      <w:r>
+        <w:t xml:space="preserve"> the data set</w:t>
+      </w:r>
+      <w:r>
+        <w:t xml:space="preserve"> we </w:t>
+      </w:r>
+      <w:r>
+        <w:t xml:space="preserve">subtracted off the means in order to </w:t>
+      </w:r>
+      <w:r>
+        <w:t xml:space="preserve">actually </w:t>
+      </w:r>
+      <w:r>
+        <w:t xml:space="preserve">make a prediction on movie i, </w:t>
+      </w:r>
+      <w:r>
+        <w:t xml:space="preserve">we </w:t>
+      </w:r>
+      <w:r>
+        <w:t>need to add back in the mean</w:t>
+      </w:r>
+      <w:r>
+        <w:t xml:space="preserve"> </w:t>
+      </w:r>
+      <w:r>
+        <w:rPr>
+          <w:rFonts w:cstheme="minorHAnsi"/>
+        </w:rPr>
+        <w:t>µ(</w:t>
+      </w:r>
+      <w:r>
+        <w:t>i</w:t>
+      </w:r>
+      <w:r>
+        <w:t>)</w:t>
+      </w:r>
+      <w:r>
+        <w:t xml:space="preserve">. </w:t>
+      </w:r>
+    </w:p>
+    <w:p>
+      <w:pPr>
+        <w:pStyle w:val="ListBullet"/>
+        <w:numPr>
+          <w:ilvl w:val="0"/>
+          <w:numId w:val="0"/>
+        </w:numPr>
+        <w:ind w:left="2160" w:firstLine="720"/>
+      </w:pPr>
+      <w:r>
+        <w:rPr>
+          <w:noProof/>
+        </w:rPr>
+        <w:drawing>
+          <wp:inline distT="0" distB="0" distL="0" distR="0" wp14:anchorId="6521F468" wp14:editId="35F85BCF">
+            <wp:extent cx="1996440" cy="479913"/>
+            <wp:effectExtent l="0" t="0" r="3810" b="0"/>
+            <wp:docPr id="14" name="Picture 14"/>
+            <wp:cNvGraphicFramePr>
+              <a:graphicFrameLocks xmlns:a="http://schemas.openxmlformats.org/drawingml/2006/main" noChangeAspect="1"/>
+            </wp:cNvGraphicFramePr>
+            <a:graphic xmlns:a="http://schemas.openxmlformats.org/drawingml/2006/main">
+              <a:graphicData uri="http://schemas.openxmlformats.org/drawingml/2006/picture">
+                <pic:pic xmlns:pic="http://schemas.openxmlformats.org/drawingml/2006/picture">
+                  <pic:nvPicPr>
+                    <pic:cNvPr id="1" name=""/>
+                    <pic:cNvPicPr/>
+                  </pic:nvPicPr>
+                  <pic:blipFill>
+                    <a:blip r:embed="rId20"/>
+                    <a:stretch>
+                      <a:fillRect/>
+                    </a:stretch>
+                  </pic:blipFill>
+                  <pic:spPr>
+                    <a:xfrm>
+                      <a:off x="0" y="0"/>
+                      <a:ext cx="2050650" cy="492944"/>
+                    </a:xfrm>
+                    <a:prstGeom prst="rect">
+                      <a:avLst/>
+                    </a:prstGeom>
+                  </pic:spPr>
+                </pic:pic>
+              </a:graphicData>
+            </a:graphic>
+          </wp:inline>
+        </w:drawing>
+      </w:r>
+    </w:p>
+    <w:p>
+      <w:pPr>
+        <w:pStyle w:val="ListBullet"/>
+        <w:tabs>
+          <w:tab w:val="clear" w:pos="360"/>
+          <w:tab w:val="num" w:pos="720"/>
+        </w:tabs>
+        <w:ind w:left="720"/>
+      </w:pPr>
+      <w:r>
+        <w:t>For</w:t>
+      </w:r>
+      <w:r>
+        <w:t xml:space="preserve"> user 5, the same argument as </w:t>
+      </w:r>
+      <w:r>
+        <w:t xml:space="preserve">before </w:t>
+      </w:r>
+      <w:r>
+        <w:t xml:space="preserve">in the sense that </w:t>
+      </w:r>
+      <w:r>
+        <w:t xml:space="preserve">they </w:t>
+      </w:r>
+      <w:r>
+        <w:t xml:space="preserve">had not rated any movies so the learned parameter for user 5 is still going to be equal </w:t>
+      </w:r>
+      <w:r>
+        <w:t>= [</w:t>
+      </w:r>
+      <w:r>
+        <w:t>0, 0</w:t>
+      </w:r>
+      <w:r>
+        <w:t>]</w:t>
+      </w:r>
+      <w:r>
+        <w:t xml:space="preserve">. </w:t>
+      </w:r>
+    </w:p>
+    <w:p>
+      <w:pPr>
+        <w:pStyle w:val="ListBullet"/>
+        <w:tabs>
+          <w:tab w:val="clear" w:pos="360"/>
+          <w:tab w:val="num" w:pos="720"/>
+        </w:tabs>
+        <w:ind w:left="720"/>
+      </w:pPr>
+      <w:r>
+        <w:t xml:space="preserve">So for a particular movie i + for user 5, we </w:t>
+      </w:r>
+      <w:r>
+        <w:t xml:space="preserve">predict </w:t>
+      </w:r>
+      <w:r>
+        <w:t>Ө</w:t>
+      </w:r>
+      <w:r>
+        <w:t>5</w:t>
+      </w:r>
+      <w:r>
+        <w:t>(t)*</w:t>
+      </w:r>
+      <w:r>
+        <w:t>x</w:t>
+      </w:r>
+      <w:r>
+        <w:t>(</w:t>
+      </w:r>
+      <w:r>
+        <w:t>i</w:t>
+      </w:r>
+      <w:r>
+        <w:t>)</w:t>
+      </w:r>
+      <w:r>
+        <w:t xml:space="preserve"> </w:t>
+      </w:r>
+      <w:r>
+        <w:t>+ µ(</w:t>
+      </w:r>
+      <w:r>
+        <w:t xml:space="preserve">i) </w:t>
+      </w:r>
+    </w:p>
+    <w:p>
+      <w:pPr>
+        <w:pStyle w:val="ListBullet"/>
+        <w:tabs>
+          <w:tab w:val="clear" w:pos="360"/>
+          <w:tab w:val="num" w:pos="720"/>
+        </w:tabs>
+        <w:ind w:left="720"/>
+      </w:pPr>
+      <w:r>
+        <w:t xml:space="preserve">This </w:t>
+      </w:r>
+      <w:r>
+        <w:t>1</w:t>
+      </w:r>
+      <w:r>
+        <w:rPr>
+          <w:vertAlign w:val="superscript"/>
+        </w:rPr>
+        <w:t>st</w:t>
+      </w:r>
+      <w:r>
+        <w:t xml:space="preserve"> </w:t>
+      </w:r>
+      <w:r>
+        <w:t xml:space="preserve">component </w:t>
+      </w:r>
+      <w:r>
+        <w:t xml:space="preserve">w/ </w:t>
+      </w:r>
+      <w:r>
+        <w:t>Ө</w:t>
+      </w:r>
+      <w:r>
+        <w:t>5</w:t>
+      </w:r>
+      <w:r>
+        <w:t xml:space="preserve">(t) is </w:t>
+      </w:r>
+      <w:r>
+        <w:t xml:space="preserve">going to </w:t>
+      </w:r>
+      <w:r>
+        <w:t>= 0,</w:t>
+      </w:r>
+      <w:r>
+        <w:t xml:space="preserve"> so on movie i, </w:t>
+      </w:r>
+      <w:r>
+        <w:rPr>
+          <w:i/>
+        </w:rPr>
+        <w:t xml:space="preserve">we </w:t>
+      </w:r>
+      <w:r>
+        <w:rPr>
+          <w:i/>
+        </w:rPr>
+        <w:t xml:space="preserve">predict </w:t>
+      </w:r>
+      <w:r>
+        <w:rPr>
+          <w:i/>
+        </w:rPr>
+        <w:t>µ</w:t>
+      </w:r>
+      <w:r>
+        <w:rPr>
+          <w:i/>
+        </w:rPr>
+        <w:t>(</w:t>
+      </w:r>
+      <w:r>
+        <w:rPr>
+          <w:i/>
+        </w:rPr>
+        <w:t>i</w:t>
+      </w:r>
+      <w:r>
+        <w:rPr>
+          <w:i/>
+        </w:rPr>
+        <w:t>)</w:t>
+      </w:r>
+      <w:r>
+        <w:t xml:space="preserve">. </w:t>
+      </w:r>
+    </w:p>
+    <w:p>
+      <w:pPr>
+        <w:pStyle w:val="ListBullet"/>
+        <w:tabs>
+          <w:tab w:val="clear" w:pos="360"/>
+          <w:tab w:val="num" w:pos="720"/>
+        </w:tabs>
+        <w:ind w:left="720"/>
+      </w:pPr>
+      <w:r>
+        <w:t>This makes sense</w:t>
+      </w:r>
+      <w:r>
+        <w:t xml:space="preserve"> b/c </w:t>
+      </w:r>
+      <w:r>
+        <w:t xml:space="preserve">it says if Eve hasn't rated any movies </w:t>
+      </w:r>
+      <w:r>
+        <w:t xml:space="preserve">+ </w:t>
+      </w:r>
+      <w:r>
+        <w:t xml:space="preserve">we don't know anything about this new user, </w:t>
+      </w:r>
+      <w:r>
+        <w:t xml:space="preserve">we </w:t>
+      </w:r>
+      <w:r>
+        <w:t>just predict</w:t>
+      </w:r>
+      <w:r>
+        <w:t xml:space="preserve"> </w:t>
+      </w:r>
+      <w:r>
+        <w:t xml:space="preserve">the average rating </w:t>
+      </w:r>
+      <w:r>
+        <w:t xml:space="preserve">those movies got </w:t>
+      </w:r>
+      <w:r>
+        <w:t>for each of the movies</w:t>
+      </w:r>
+    </w:p>
+    <w:p>
+      <w:pPr>
+        <w:pStyle w:val="ListBullet"/>
+        <w:numPr>
+          <w:ilvl w:val="0"/>
+          <w:numId w:val="0"/>
+        </w:numPr>
+        <w:ind w:left="720"/>
+      </w:pPr>
+    </w:p>
+    <w:p>
+      <w:pPr>
+        <w:pStyle w:val="ListBullet"/>
+        <w:tabs>
+          <w:tab w:val="clear" w:pos="360"/>
+          <w:tab w:val="num" w:pos="720"/>
+        </w:tabs>
+        <w:ind w:left="720"/>
+      </w:pPr>
+      <w:r>
+        <w:t xml:space="preserve">In case you have some movies </w:t>
+      </w:r>
+      <w:r>
+        <w:t xml:space="preserve">w/ </w:t>
+      </w:r>
+      <w:r>
+        <w:t>no ratings (</w:t>
+      </w:r>
+      <w:r>
+        <w:t xml:space="preserve">analogous to a </w:t>
+      </w:r>
+      <w:r>
+        <w:t>user who hasn't rated anything)</w:t>
+      </w:r>
+      <w:r>
+        <w:t xml:space="preserve">, you can </w:t>
+      </w:r>
+      <w:r>
+        <w:t xml:space="preserve">w/ versions of the algorithm </w:t>
+      </w:r>
+      <w:r>
+        <w:t xml:space="preserve">where you normalize the different </w:t>
+      </w:r>
+      <w:r>
+        <w:rPr>
+          <w:i/>
+        </w:rPr>
+        <w:t>columns</w:t>
+      </w:r>
+      <w:r>
+        <w:t xml:space="preserve"> to have means</w:t>
+      </w:r>
+      <w:r>
+        <w:t xml:space="preserve"> = 0</w:t>
+      </w:r>
+      <w:r>
+        <w:t xml:space="preserve"> instead of normalizing </w:t>
+      </w:r>
+      <w:r>
+        <w:rPr>
+          <w:i/>
+        </w:rPr>
+        <w:t>rows</w:t>
+      </w:r>
+      <w:r>
+        <w:t xml:space="preserve"> to have mean </w:t>
+      </w:r>
+      <w:r>
+        <w:t xml:space="preserve">= 0 </w:t>
+      </w:r>
+    </w:p>
+    <w:p>
+      <w:pPr>
+        <w:pStyle w:val="ListBullet"/>
+        <w:tabs>
+          <w:tab w:val="clear" w:pos="360"/>
+          <w:tab w:val="num" w:pos="720"/>
+        </w:tabs>
+        <w:ind w:left="720"/>
+      </w:pPr>
+      <w:r>
+        <w:t xml:space="preserve">Although </w:t>
+      </w:r>
+      <w:r>
+        <w:t xml:space="preserve">that's maybe less important, </w:t>
+      </w:r>
+      <w:r>
+        <w:t xml:space="preserve">b/c </w:t>
+      </w:r>
+      <w:r>
+        <w:t xml:space="preserve">if you really have a movie </w:t>
+      </w:r>
+      <w:r>
+        <w:t xml:space="preserve">w/ </w:t>
+      </w:r>
+      <w:r>
+        <w:t>no rating, maybe you shouldn't recommend that movie to anyone</w:t>
+      </w:r>
+      <w:r>
+        <w:t xml:space="preserve"> (unless it’s new)</w:t>
+      </w:r>
+    </w:p>
+    <w:p>
+      <w:pPr>
+        <w:pStyle w:val="ListBullet"/>
+        <w:tabs>
+          <w:tab w:val="clear" w:pos="360"/>
+          <w:tab w:val="num" w:pos="720"/>
+        </w:tabs>
+        <w:ind w:left="720"/>
+      </w:pPr>
+      <w:r>
+        <w:t xml:space="preserve">Taking </w:t>
+      </w:r>
+      <w:r>
+        <w:t xml:space="preserve">care of the case of a user who hasn't rated anything might be more important than taking care of the case of a movie that hasn't gotten a single rating. </w:t>
+      </w:r>
+    </w:p>
+    <w:p>
+      <w:pPr>
+        <w:pStyle w:val="ListBullet"/>
+        <w:tabs>
+          <w:tab w:val="clear" w:pos="360"/>
+          <w:tab w:val="num" w:pos="720"/>
+        </w:tabs>
+        <w:ind w:left="720"/>
+      </w:pPr>
+      <w:r>
+        <w:t xml:space="preserve">That's </w:t>
+      </w:r>
+      <w:r>
+        <w:t>how you do mean normalization as a sort of pre-processing st</w:t>
+      </w:r>
+      <w:r>
+        <w:t>ep for collaborative filtering</w:t>
+      </w:r>
+    </w:p>
+    <w:p>
+      <w:pPr>
+        <w:pStyle w:val="ListBullet"/>
+        <w:tabs>
+          <w:tab w:val="clear" w:pos="360"/>
+          <w:tab w:val="num" w:pos="720"/>
+        </w:tabs>
+        <w:ind w:left="720"/>
+      </w:pPr>
+      <w:r>
+        <w:t>Depending on</w:t>
+      </w:r>
+      <w:r>
+        <w:t xml:space="preserve"> your data set, this might some</w:t>
+      </w:r>
+      <w:bookmarkStart w:id="0" w:name="_GoBack"/>
+      <w:bookmarkEnd w:id="0"/>
+      <w:r>
+        <w:t>times make your implementation work just a little bit better.</w:t>
       </w:r>
     </w:p>
     <w:p>
@@ -132,8 +2982,6 @@
         </w:numPr>
         <w:ind w:left="1080"/>
       </w:pPr>
-      <w:bookmarkStart w:id="0" w:name="_GoBack"/>
-      <w:bookmarkEnd w:id="0"/>
     </w:p>
     <w:sectPr>
       <w:pgSz w:w="12240" w:h="15840"/>
@@ -146,7 +2994,7 @@
 </file>
 
 <file path=word/endnotes.xml><?xml version="1.0" encoding="utf-8"?>
-<w:endnotes xmlns:wpc="http://schemas.microsoft.com/office/word/2010/wordprocessingCanvas" xmlns:mc="http://schemas.openxmlformats.org/markup-compatibility/2006" xmlns:o="urn:schemas-microsoft-com:office:office" xmlns:r="http://schemas.openxmlformats.org/officeDocument/2006/relationships" xmlns:m="http://schemas.openxmlformats.org/officeDocument/2006/math" xmlns:v="urn:schemas-microsoft-com:vml" xmlns:wp14="http://schemas.microsoft.com/office/word/2010/wordprocessingDrawing" xmlns:wp="http://schemas.openxmlformats.org/drawingml/2006/wordprocessingDrawing" xmlns:w10="urn:schemas-microsoft-com:office:word" xmlns:w="http://schemas.openxmlformats.org/wordprocessingml/2006/main" xmlns:w14="http://schemas.microsoft.com/office/word/2010/wordml" xmlns:w15="http://schemas.microsoft.com/office/word/2012/wordml" xmlns:wpg="http://schemas.microsoft.com/office/word/2010/wordprocessingGroup" xmlns:wpi="http://schemas.microsoft.com/office/word/2010/wordprocessingInk" xmlns:wne="http://schemas.microsoft.com/office/word/2006/wordml" xmlns:wps="http://schemas.microsoft.com/office/word/2010/wordprocessingShape" mc:Ignorable="w14 w15 wp14">
+<w:endnotes xmlns:wpc="http://schemas.microsoft.com/office/word/2010/wordprocessingCanvas" xmlns:cx="http://schemas.microsoft.com/office/drawing/2014/chartex" xmlns:cx1="http://schemas.microsoft.com/office/drawing/2015/9/8/chartex" xmlns:cx2="http://schemas.microsoft.com/office/drawing/2015/10/21/chartex" xmlns:cx3="http://schemas.microsoft.com/office/drawing/2016/5/9/chartex" xmlns:cx4="http://schemas.microsoft.com/office/drawing/2016/5/10/chartex" xmlns:cx5="http://schemas.microsoft.com/office/drawing/2016/5/11/chartex" xmlns:cx6="http://schemas.microsoft.com/office/drawing/2016/5/12/chartex" xmlns:cx7="http://schemas.microsoft.com/office/drawing/2016/5/13/chartex" xmlns:cx8="http://schemas.microsoft.com/office/drawing/2016/5/14/chartex" xmlns:mc="http://schemas.openxmlformats.org/markup-compatibility/2006" xmlns:aink="http://schemas.microsoft.com/office/drawing/2016/ink" xmlns:am3d="http://schemas.microsoft.com/office/drawing/2017/model3d" xmlns:o="urn:schemas-microsoft-com:office:office" xmlns:r="http://schemas.openxmlformats.org/officeDocument/2006/relationships" xmlns:m="http://schemas.openxmlformats.org/officeDocument/2006/math" xmlns:v="urn:schemas-microsoft-com:vml" xmlns:wp14="http://schemas.microsoft.com/office/word/2010/wordprocessingDrawing" xmlns:wp="http://schemas.openxmlformats.org/drawingml/2006/wordprocessingDrawing" xmlns:w10="urn:schemas-microsoft-com:office:word" xmlns:w="http://schemas.openxmlformats.org/wordprocessingml/2006/main" xmlns:w14="http://schemas.microsoft.com/office/word/2010/wordml" xmlns:w15="http://schemas.microsoft.com/office/word/2012/wordml" xmlns:w16cid="http://schemas.microsoft.com/office/word/2016/wordml/cid" xmlns:w16se="http://schemas.microsoft.com/office/word/2015/wordml/symex" xmlns:wpg="http://schemas.microsoft.com/office/word/2010/wordprocessingGroup" xmlns:wpi="http://schemas.microsoft.com/office/word/2010/wordprocessingInk" xmlns:wne="http://schemas.microsoft.com/office/word/2006/wordml" xmlns:wps="http://schemas.microsoft.com/office/word/2010/wordprocessingShape" mc:Ignorable="w14 w15 w16se w16cid wp14">
   <w:endnote w:type="separator" w:id="-1">
     <w:p>
       <w:pPr>
@@ -171,7 +3019,7 @@
 </file>
 
 <file path=word/footnotes.xml><?xml version="1.0" encoding="utf-8"?>
-<w:footnotes xmlns:wpc="http://schemas.microsoft.com/office/word/2010/wordprocessingCanvas" xmlns:mc="http://schemas.openxmlformats.org/markup-compatibility/2006" xmlns:o="urn:schemas-microsoft-com:office:office" xmlns:r="http://schemas.openxmlformats.org/officeDocument/2006/relationships" xmlns:m="http://schemas.openxmlformats.org/officeDocument/2006/math" xmlns:v="urn:schemas-microsoft-com:vml" xmlns:wp14="http://schemas.microsoft.com/office/word/2010/wordprocessingDrawing" xmlns:wp="http://schemas.openxmlformats.org/drawingml/2006/wordprocessingDrawing" xmlns:w10="urn:schemas-microsoft-com:office:word" xmlns:w="http://schemas.openxmlformats.org/wordprocessingml/2006/main" xmlns:w14="http://schemas.microsoft.com/office/word/2010/wordml" xmlns:w15="http://schemas.microsoft.com/office/word/2012/wordml" xmlns:wpg="http://schemas.microsoft.com/office/word/2010/wordprocessingGroup" xmlns:wpi="http://schemas.microsoft.com/office/word/2010/wordprocessingInk" xmlns:wne="http://schemas.microsoft.com/office/word/2006/wordml" xmlns:wps="http://schemas.microsoft.com/office/word/2010/wordprocessingShape" mc:Ignorable="w14 w15 wp14">
+<w:footnotes xmlns:wpc="http://schemas.microsoft.com/office/word/2010/wordprocessingCanvas" xmlns:cx="http://schemas.microsoft.com/office/drawing/2014/chartex" xmlns:cx1="http://schemas.microsoft.com/office/drawing/2015/9/8/chartex" xmlns:cx2="http://schemas.microsoft.com/office/drawing/2015/10/21/chartex" xmlns:cx3="http://schemas.microsoft.com/office/drawing/2016/5/9/chartex" xmlns:cx4="http://schemas.microsoft.com/office/drawing/2016/5/10/chartex" xmlns:cx5="http://schemas.microsoft.com/office/drawing/2016/5/11/chartex" xmlns:cx6="http://schemas.microsoft.com/office/drawing/2016/5/12/chartex" xmlns:cx7="http://schemas.microsoft.com/office/drawing/2016/5/13/chartex" xmlns:cx8="http://schemas.microsoft.com/office/drawing/2016/5/14/chartex" xmlns:mc="http://schemas.openxmlformats.org/markup-compatibility/2006" xmlns:aink="http://schemas.microsoft.com/office/drawing/2016/ink" xmlns:am3d="http://schemas.microsoft.com/office/drawing/2017/model3d" xmlns:o="urn:schemas-microsoft-com:office:office" xmlns:r="http://schemas.openxmlformats.org/officeDocument/2006/relationships" xmlns:m="http://schemas.openxmlformats.org/officeDocument/2006/math" xmlns:v="urn:schemas-microsoft-com:vml" xmlns:wp14="http://schemas.microsoft.com/office/word/2010/wordprocessingDrawing" xmlns:wp="http://schemas.openxmlformats.org/drawingml/2006/wordprocessingDrawing" xmlns:w10="urn:schemas-microsoft-com:office:word" xmlns:w="http://schemas.openxmlformats.org/wordprocessingml/2006/main" xmlns:w14="http://schemas.microsoft.com/office/word/2010/wordml" xmlns:w15="http://schemas.microsoft.com/office/word/2012/wordml" xmlns:w16cid="http://schemas.microsoft.com/office/word/2016/wordml/cid" xmlns:w16se="http://schemas.microsoft.com/office/word/2015/wordml/symex" xmlns:wpg="http://schemas.microsoft.com/office/word/2010/wordprocessingGroup" xmlns:wpi="http://schemas.microsoft.com/office/word/2010/wordprocessingInk" xmlns:wne="http://schemas.microsoft.com/office/word/2006/wordml" xmlns:wps="http://schemas.microsoft.com/office/word/2010/wordprocessingShape" mc:Ignorable="w14 w15 w16se w16cid wp14">
   <w:footnote w:type="separator" w:id="-1">
     <w:p>
       <w:pPr>
@@ -196,7 +3044,7 @@
 </file>
 
 <file path=word/numbering.xml><?xml version="1.0" encoding="utf-8"?>
-<w:numbering xmlns:wpc="http://schemas.microsoft.com/office/word/2010/wordprocessingCanvas" xmlns:mc="http://schemas.openxmlformats.org/markup-compatibility/2006" xmlns:o="urn:schemas-microsoft-com:office:office" xmlns:r="http://schemas.openxmlformats.org/officeDocument/2006/relationships" xmlns:m="http://schemas.openxmlformats.org/officeDocument/2006/math" xmlns:v="urn:schemas-microsoft-com:vml" xmlns:wp14="http://schemas.microsoft.com/office/word/2010/wordprocessingDrawing" xmlns:wp="http://schemas.openxmlformats.org/drawingml/2006/wordprocessingDrawing" xmlns:w10="urn:schemas-microsoft-com:office:word" xmlns:w="http://schemas.openxmlformats.org/wordprocessingml/2006/main" xmlns:w14="http://schemas.microsoft.com/office/word/2010/wordml" xmlns:w15="http://schemas.microsoft.com/office/word/2012/wordml" xmlns:wpg="http://schemas.microsoft.com/office/word/2010/wordprocessingGroup" xmlns:wpi="http://schemas.microsoft.com/office/word/2010/wordprocessingInk" xmlns:wne="http://schemas.microsoft.com/office/word/2006/wordml" xmlns:wps="http://schemas.microsoft.com/office/word/2010/wordprocessingShape" mc:Ignorable="w14 w15 wp14">
+<w:numbering xmlns:wpc="http://schemas.microsoft.com/office/word/2010/wordprocessingCanvas" xmlns:cx="http://schemas.microsoft.com/office/drawing/2014/chartex" xmlns:cx1="http://schemas.microsoft.com/office/drawing/2015/9/8/chartex" xmlns:cx2="http://schemas.microsoft.com/office/drawing/2015/10/21/chartex" xmlns:cx3="http://schemas.microsoft.com/office/drawing/2016/5/9/chartex" xmlns:cx4="http://schemas.microsoft.com/office/drawing/2016/5/10/chartex" xmlns:cx5="http://schemas.microsoft.com/office/drawing/2016/5/11/chartex" xmlns:cx6="http://schemas.microsoft.com/office/drawing/2016/5/12/chartex" xmlns:cx7="http://schemas.microsoft.com/office/drawing/2016/5/13/chartex" xmlns:cx8="http://schemas.microsoft.com/office/drawing/2016/5/14/chartex" xmlns:mc="http://schemas.openxmlformats.org/markup-compatibility/2006" xmlns:aink="http://schemas.microsoft.com/office/drawing/2016/ink" xmlns:am3d="http://schemas.microsoft.com/office/drawing/2017/model3d" xmlns:o="urn:schemas-microsoft-com:office:office" xmlns:r="http://schemas.openxmlformats.org/officeDocument/2006/relationships" xmlns:m="http://schemas.openxmlformats.org/officeDocument/2006/math" xmlns:v="urn:schemas-microsoft-com:vml" xmlns:wp14="http://schemas.microsoft.com/office/word/2010/wordprocessingDrawing" xmlns:wp="http://schemas.openxmlformats.org/drawingml/2006/wordprocessingDrawing" xmlns:w10="urn:schemas-microsoft-com:office:word" xmlns:w="http://schemas.openxmlformats.org/wordprocessingml/2006/main" xmlns:w14="http://schemas.microsoft.com/office/word/2010/wordml" xmlns:w15="http://schemas.microsoft.com/office/word/2012/wordml" xmlns:w16cid="http://schemas.microsoft.com/office/word/2016/wordml/cid" xmlns:w16se="http://schemas.microsoft.com/office/word/2015/wordml/symex" xmlns:wpg="http://schemas.microsoft.com/office/word/2010/wordprocessingGroup" xmlns:wpi="http://schemas.microsoft.com/office/word/2010/wordprocessingInk" xmlns:wne="http://schemas.microsoft.com/office/word/2006/wordml" xmlns:wps="http://schemas.microsoft.com/office/word/2010/wordprocessingShape" mc:Ignorable="w14 w15 w16se w16cid wp14">
   <w:abstractNum w:abstractNumId="0" w15:restartNumberingAfterBreak="0">
     <w:nsid w:val="FFFFFF89"/>
     <w:multiLevelType w:val="singleLevel"/>
@@ -231,7 +3079,7 @@
 </file>
 
 <file path=word/styles.xml><?xml version="1.0" encoding="utf-8"?>
-<w:styles xmlns:mc="http://schemas.openxmlformats.org/markup-compatibility/2006" xmlns:r="http://schemas.openxmlformats.org/officeDocument/2006/relationships" xmlns:w="http://schemas.openxmlformats.org/wordprocessingml/2006/main" xmlns:w14="http://schemas.microsoft.com/office/word/2010/wordml" xmlns:w15="http://schemas.microsoft.com/office/word/2012/wordml" mc:Ignorable="w14 w15">
+<w:styles xmlns:mc="http://schemas.openxmlformats.org/markup-compatibility/2006" xmlns:r="http://schemas.openxmlformats.org/officeDocument/2006/relationships" xmlns:w="http://schemas.openxmlformats.org/wordprocessingml/2006/main" xmlns:w14="http://schemas.microsoft.com/office/word/2010/wordml" xmlns:w15="http://schemas.microsoft.com/office/word/2012/wordml" xmlns:w16cid="http://schemas.microsoft.com/office/word/2016/wordml/cid" xmlns:w16se="http://schemas.microsoft.com/office/word/2015/wordml/symex" mc:Ignorable="w14 w15 w16se w16cid">
   <w:docDefaults>
     <w:rPrDefault>
       <w:rPr>
@@ -247,7 +3095,7 @@
       </w:pPr>
     </w:pPrDefault>
   </w:docDefaults>
-  <w:latentStyles w:defLockedState="0" w:defUIPriority="99" w:defSemiHidden="0" w:defUnhideWhenUsed="0" w:defQFormat="0" w:count="371">
+  <w:latentStyles w:defLockedState="0" w:defUIPriority="99" w:defSemiHidden="0" w:defUnhideWhenUsed="0" w:defQFormat="0" w:count="375">
     <w:lsdException w:name="Normal" w:uiPriority="0" w:qFormat="1"/>
     <w:lsdException w:name="heading 1" w:uiPriority="9" w:qFormat="1"/>
     <w:lsdException w:name="heading 2" w:semiHidden="1" w:uiPriority="9" w:unhideWhenUsed="1" w:qFormat="1"/>
@@ -353,7 +3201,6 @@
     <w:lsdException w:name="HTML Sample" w:semiHidden="1" w:unhideWhenUsed="1"/>
     <w:lsdException w:name="HTML Typewriter" w:semiHidden="1" w:unhideWhenUsed="1"/>
     <w:lsdException w:name="HTML Variable" w:semiHidden="1" w:unhideWhenUsed="1"/>
-    <w:lsdException w:name="Normal Table" w:semiHidden="1" w:unhideWhenUsed="1"/>
     <w:lsdException w:name="annotation subject" w:semiHidden="1" w:unhideWhenUsed="1"/>
     <w:lsdException w:name="No List" w:semiHidden="1" w:unhideWhenUsed="1"/>
     <w:lsdException w:name="Outline List 1" w:semiHidden="1" w:unhideWhenUsed="1"/>
@@ -397,10 +3244,8 @@
     <w:lsdException w:name="Table Elegant" w:semiHidden="1" w:unhideWhenUsed="1"/>
     <w:lsdException w:name="Table Professional" w:semiHidden="1" w:unhideWhenUsed="1"/>
     <w:lsdException w:name="Table Subtle 1" w:semiHidden="1" w:unhideWhenUsed="1"/>
-    <w:lsdException w:name="Table Subtle 2" w:semiHidden="1" w:unhideWhenUsed="1"/>
     <w:lsdException w:name="Table Web 1" w:semiHidden="1" w:unhideWhenUsed="1"/>
     <w:lsdException w:name="Table Web 2" w:semiHidden="1" w:unhideWhenUsed="1"/>
-    <w:lsdException w:name="Table Web 3" w:semiHidden="1" w:unhideWhenUsed="1"/>
     <w:lsdException w:name="Balloon Text" w:semiHidden="1" w:unhideWhenUsed="1"/>
     <w:lsdException w:name="Table Grid" w:uiPriority="39"/>
     <w:lsdException w:name="Table Theme" w:semiHidden="1" w:unhideWhenUsed="1"/>
@@ -619,6 +3464,10 @@
     <w:lsdException w:name="List Table 5 Dark Accent 6" w:uiPriority="50"/>
     <w:lsdException w:name="List Table 6 Colorful Accent 6" w:uiPriority="51"/>
     <w:lsdException w:name="List Table 7 Colorful Accent 6" w:uiPriority="52"/>
+    <w:lsdException w:name="Mention" w:semiHidden="1" w:unhideWhenUsed="1"/>
+    <w:lsdException w:name="Smart Hyperlink" w:semiHidden="1" w:unhideWhenUsed="1"/>
+    <w:lsdException w:name="Hashtag" w:semiHidden="1" w:unhideWhenUsed="1"/>
+    <w:lsdException w:name="Unresolved Mention" w:semiHidden="1" w:unhideWhenUsed="1"/>
   </w:latentStyles>
   <w:style w:type="paragraph" w:default="1" w:styleId="Normal">
     <w:name w:val="Normal"/>
@@ -999,7 +3848,7 @@
 </file>
 
 <file path=customXml/itemProps1.xml><?xml version="1.0" encoding="utf-8"?>
-<ds:datastoreItem xmlns:ds="http://schemas.openxmlformats.org/officeDocument/2006/customXml" ds:itemID="{12FA1AC3-414C-4652-8F71-4EA4281E4AE4}">
+<ds:datastoreItem xmlns:ds="http://schemas.openxmlformats.org/officeDocument/2006/customXml" ds:itemID="{DAD2AFFE-D033-4BFC-A305-F8BCA0804022}">
   <ds:schemaRefs>
     <ds:schemaRef ds:uri="http://schemas.openxmlformats.org/officeDocument/2006/bibliography"/>
   </ds:schemaRefs>

</xml_diff>